<commit_message>
Sim Outline sent to Leticia
</commit_message>
<xml_diff>
--- a/SimPaperDocs/RS Simulation Outline.docx
+++ b/SimPaperDocs/RS Simulation Outline.docx
@@ -4,1492 +4,89 @@
   <w:body>
     <w:p>
       <w:pPr>
+        <w:jc w:val="center"/>
         <w:rPr>
           <w:rFonts w:cs="Times New Roman"/>
           <w:b/>
+          <w:i/>
+          <w:sz w:val="24"/>
+          <w:szCs w:val="24"/>
+          <w:u w:val="single"/>
+        </w:rPr>
+      </w:pPr>
+      <w:r>
+        <w:rPr>
+          <w:rFonts w:cs="Times New Roman"/>
+          <w:b/>
+          <w:i/>
+          <w:sz w:val="24"/>
+          <w:szCs w:val="24"/>
+          <w:u w:val="single"/>
+        </w:rPr>
+        <w:t>Dispersal and resource allocation methods s</w:t>
+      </w:r>
+      <w:r>
+        <w:rPr>
+          <w:rFonts w:cs="Times New Roman"/>
+          <w:b/>
+          <w:i/>
+          <w:sz w:val="24"/>
+          <w:szCs w:val="24"/>
+          <w:u w:val="single"/>
+        </w:rPr>
+        <w:t>imulation outline</w:t>
+      </w:r>
+      <w:r>
+        <w:rPr>
+          <w:rFonts w:cs="Times New Roman"/>
+          <w:b/>
+          <w:i/>
+          <w:sz w:val="24"/>
+          <w:szCs w:val="24"/>
+          <w:u w:val="single"/>
+        </w:rPr>
+        <w:t>: Individual based model with condition dependent dispersal</w:t>
+      </w:r>
+    </w:p>
+    <w:p>
+      <w:pPr>
+        <w:jc w:val="both"/>
+        <w:rPr>
+          <w:rFonts w:cs="Times New Roman"/>
           <w:sz w:val="28"/>
           <w:szCs w:val="28"/>
           <w:u w:val="single"/>
         </w:rPr>
       </w:pPr>
-      <w:r>
-        <w:rPr>
-          <w:rFonts w:cs="Times New Roman"/>
-          <w:b/>
-          <w:sz w:val="28"/>
-          <w:szCs w:val="28"/>
-          <w:u w:val="single"/>
-        </w:rPr>
-        <w:t>Simulation outline</w:t>
-      </w:r>
     </w:p>
     <w:p>
       <w:pPr>
+        <w:jc w:val="both"/>
         <w:rPr>
           <w:rFonts w:cs="Times New Roman"/>
           <w:b/>
-          <w:sz w:val="28"/>
-          <w:szCs w:val="28"/>
+          <w:sz w:val="24"/>
+          <w:szCs w:val="24"/>
         </w:rPr>
       </w:pPr>
       <w:r>
         <w:rPr>
           <w:rFonts w:cs="Times New Roman"/>
           <w:b/>
-          <w:sz w:val="28"/>
-          <w:szCs w:val="28"/>
-        </w:rPr>
-        <w:t xml:space="preserve">Main hypothesis 1: As the degree of scramble competition increases the </w:t>
-      </w:r>
-      <w:r>
-        <w:rPr>
-          <w:rFonts w:cs="Times New Roman"/>
-          <w:b/>
-          <w:sz w:val="28"/>
-          <w:szCs w:val="28"/>
-        </w:rPr>
-        <w:t>degree of dynamically instability will increase</w:t>
-      </w:r>
-      <w:r>
-        <w:rPr>
-          <w:rFonts w:cs="Times New Roman"/>
-          <w:b/>
-          <w:sz w:val="28"/>
-          <w:szCs w:val="28"/>
-        </w:rPr>
-        <w:t>.</w:t>
+          <w:sz w:val="24"/>
+          <w:szCs w:val="24"/>
+        </w:rPr>
+        <w:t>Basic outline of model</w:t>
       </w:r>
     </w:p>
     <w:p>
       <w:pPr>
-        <w:rPr>
-          <w:b/>
-          <w:sz w:val="24"/>
-          <w:szCs w:val="24"/>
-        </w:rPr>
-      </w:pPr>
-    </w:p>
-    <w:p>
-      <w:pPr>
         <w:spacing w:before="360" w:after="360" w:line="480" w:lineRule="auto"/>
-        <w:jc w:val="both"/>
-        <w:rPr>
-          <w:b/>
-          <w:sz w:val="24"/>
-          <w:szCs w:val="24"/>
-        </w:rPr>
-      </w:pPr>
-      <w:r>
-        <w:rPr>
-          <w:b/>
-          <w:sz w:val="24"/>
-          <w:szCs w:val="24"/>
-        </w:rPr>
-        <w:t>I will investigate this by determining:</w:t>
-      </w:r>
-    </w:p>
-    <w:p>
-      <w:pPr>
-        <w:pStyle w:val="ListParagraph"/>
-        <w:numPr>
-          <w:ilvl w:val="0"/>
-          <w:numId w:val="31"/>
-        </w:numPr>
-        <w:spacing w:before="240" w:line="480" w:lineRule="auto"/>
-        <w:jc w:val="both"/>
-        <w:outlineLvl w:val="0"/>
-        <w:rPr>
-          <w:b/>
-          <w:i/>
-          <w:sz w:val="24"/>
-          <w:szCs w:val="24"/>
-        </w:rPr>
-      </w:pPr>
-      <w:r>
-        <w:rPr>
-          <w:b/>
-          <w:i/>
-          <w:sz w:val="24"/>
-          <w:szCs w:val="24"/>
-        </w:rPr>
-        <w:t>The d</w:t>
-      </w:r>
-      <w:r>
-        <w:rPr>
-          <w:b/>
-          <w:i/>
-          <w:sz w:val="24"/>
-          <w:szCs w:val="24"/>
-        </w:rPr>
-        <w:t xml:space="preserve">egree of intrinsic instability </w:t>
-      </w:r>
-      <w:r>
-        <w:rPr>
-          <w:b/>
-          <w:i/>
-          <w:sz w:val="24"/>
-          <w:szCs w:val="24"/>
-        </w:rPr>
-        <w:t>relative</w:t>
-      </w:r>
-      <w:r>
-        <w:rPr>
-          <w:b/>
-          <w:i/>
-          <w:sz w:val="24"/>
-          <w:szCs w:val="24"/>
-        </w:rPr>
-        <w:t xml:space="preserve"> </w:t>
-      </w:r>
-      <w:r>
-        <w:rPr>
-          <w:b/>
-          <w:i/>
-          <w:sz w:val="24"/>
-          <w:szCs w:val="24"/>
-        </w:rPr>
-        <w:t>to</w:t>
-      </w:r>
-      <w:r>
-        <w:rPr>
-          <w:b/>
-          <w:i/>
-          <w:sz w:val="24"/>
-          <w:szCs w:val="24"/>
-        </w:rPr>
-        <w:t xml:space="preserve"> degree of scramble competition</w:t>
-      </w:r>
-    </w:p>
-    <w:p>
-      <w:pPr>
-        <w:pStyle w:val="ListParagraph"/>
-        <w:spacing w:line="480" w:lineRule="auto"/>
-        <w:ind w:left="0"/>
-        <w:contextualSpacing w:val="0"/>
-        <w:jc w:val="both"/>
-        <w:outlineLvl w:val="0"/>
-        <w:rPr>
-          <w:sz w:val="24"/>
-          <w:szCs w:val="24"/>
-        </w:rPr>
-      </w:pPr>
-      <w:r>
-        <w:rPr>
-          <w:b/>
-          <w:sz w:val="24"/>
-          <w:szCs w:val="24"/>
-        </w:rPr>
-        <w:t>H</w:t>
-      </w:r>
-      <w:r>
-        <w:rPr>
-          <w:b/>
-          <w:sz w:val="24"/>
-          <w:szCs w:val="24"/>
-          <w:vertAlign w:val="subscript"/>
-        </w:rPr>
-        <w:t>A</w:t>
-      </w:r>
-      <w:r>
-        <w:rPr>
-          <w:b/>
-          <w:sz w:val="24"/>
-          <w:szCs w:val="24"/>
-        </w:rPr>
-        <w:t>:</w:t>
-      </w:r>
-      <w:r>
-        <w:rPr>
-          <w:sz w:val="24"/>
-          <w:szCs w:val="24"/>
-        </w:rPr>
-        <w:t xml:space="preserve"> The </w:t>
-      </w:r>
-      <w:r>
-        <w:rPr>
-          <w:sz w:val="24"/>
-          <w:szCs w:val="24"/>
-        </w:rPr>
-        <w:t xml:space="preserve">higher the degree of </w:t>
-      </w:r>
-      <w:r>
-        <w:rPr>
-          <w:sz w:val="24"/>
-          <w:szCs w:val="24"/>
-        </w:rPr>
-        <w:t xml:space="preserve">scramble competition </w:t>
-      </w:r>
-      <w:r>
-        <w:rPr>
-          <w:sz w:val="24"/>
-          <w:szCs w:val="24"/>
-        </w:rPr>
-        <w:t xml:space="preserve">the more intrinsically unstable the </w:t>
-      </w:r>
-      <w:r>
-        <w:rPr>
-          <w:sz w:val="24"/>
-          <w:szCs w:val="24"/>
-        </w:rPr>
-        <w:t xml:space="preserve">local population </w:t>
-      </w:r>
-      <w:r>
-        <w:rPr>
-          <w:sz w:val="24"/>
-          <w:szCs w:val="24"/>
-        </w:rPr>
-        <w:t>dynamics.</w:t>
-      </w:r>
-    </w:p>
-    <w:p>
-      <w:pPr>
-        <w:pStyle w:val="ListParagraph"/>
-        <w:spacing w:line="480" w:lineRule="auto"/>
-        <w:ind w:left="0"/>
-        <w:contextualSpacing w:val="0"/>
-        <w:jc w:val="both"/>
-        <w:outlineLvl w:val="0"/>
-        <w:rPr>
-          <w:b/>
-          <w:sz w:val="24"/>
-          <w:szCs w:val="24"/>
-        </w:rPr>
-      </w:pPr>
-      <w:r>
-        <w:rPr>
-          <w:sz w:val="24"/>
-          <w:szCs w:val="24"/>
-        </w:rPr>
-        <w:t xml:space="preserve">I will test </w:t>
-      </w:r>
-      <w:r>
-        <w:rPr>
-          <w:sz w:val="24"/>
-          <w:szCs w:val="24"/>
-        </w:rPr>
-        <w:t xml:space="preserve">this </w:t>
-      </w:r>
-      <w:r>
-        <w:rPr>
-          <w:sz w:val="24"/>
-          <w:szCs w:val="24"/>
-        </w:rPr>
-        <w:t xml:space="preserve">by </w:t>
-      </w:r>
-      <w:r>
-        <w:rPr>
-          <w:sz w:val="24"/>
-          <w:szCs w:val="24"/>
-        </w:rPr>
-        <w:t>plotting</w:t>
-      </w:r>
-      <w:r>
-        <w:rPr>
-          <w:sz w:val="24"/>
-          <w:szCs w:val="24"/>
-        </w:rPr>
-        <w:t xml:space="preserve"> </w:t>
-      </w:r>
-      <w:r>
-        <w:rPr>
-          <w:sz w:val="24"/>
-          <w:szCs w:val="24"/>
-        </w:rPr>
-        <w:t xml:space="preserve">the slope of the growth function </w:t>
-      </w:r>
-      <w:r>
-        <w:rPr>
-          <w:sz w:val="24"/>
-          <w:szCs w:val="24"/>
-        </w:rPr>
-        <w:t xml:space="preserve">as it crosses the identity line </w:t>
-      </w:r>
-      <w:r>
-        <w:rPr>
-          <w:sz w:val="24"/>
-          <w:szCs w:val="24"/>
-        </w:rPr>
-        <w:t>against</w:t>
-      </w:r>
-      <w:r>
-        <w:rPr>
-          <w:sz w:val="24"/>
-          <w:szCs w:val="24"/>
-        </w:rPr>
-        <w:t xml:space="preserve"> degree of scramble competition</w:t>
-      </w:r>
-      <w:r>
-        <w:rPr>
-          <w:sz w:val="24"/>
-          <w:szCs w:val="24"/>
-        </w:rPr>
-        <w:t xml:space="preserve">. If the slope increases as the degree of scramble competition increases </w:t>
-      </w:r>
-      <w:r>
-        <w:rPr>
-          <w:sz w:val="24"/>
-          <w:szCs w:val="24"/>
-        </w:rPr>
-        <w:t>this hypothesis would be supported.</w:t>
-      </w:r>
-    </w:p>
-    <w:p>
-      <w:pPr>
-        <w:pStyle w:val="ListParagraph"/>
-        <w:spacing w:line="480" w:lineRule="auto"/>
-        <w:ind w:left="0"/>
-        <w:jc w:val="both"/>
-        <w:outlineLvl w:val="0"/>
-        <w:rPr>
-          <w:sz w:val="24"/>
-          <w:szCs w:val="24"/>
-        </w:rPr>
-      </w:pPr>
-      <w:r>
-        <w:rPr>
-          <w:b/>
-          <w:sz w:val="24"/>
-          <w:szCs w:val="24"/>
-        </w:rPr>
-        <w:t>H</w:t>
-      </w:r>
-      <w:r>
-        <w:rPr>
-          <w:b/>
-          <w:sz w:val="24"/>
-          <w:szCs w:val="24"/>
-          <w:vertAlign w:val="subscript"/>
-        </w:rPr>
-        <w:t>0</w:t>
-      </w:r>
-      <w:r>
-        <w:rPr>
-          <w:b/>
-          <w:sz w:val="24"/>
-          <w:szCs w:val="24"/>
-        </w:rPr>
-        <w:t>:</w:t>
-      </w:r>
-      <w:r>
-        <w:rPr>
-          <w:sz w:val="24"/>
-          <w:szCs w:val="24"/>
-        </w:rPr>
-        <w:t xml:space="preserve"> Re</w:t>
-      </w:r>
-      <w:r>
-        <w:rPr>
-          <w:sz w:val="24"/>
-          <w:szCs w:val="24"/>
-        </w:rPr>
-        <w:t>source allocation method does</w:t>
-      </w:r>
-      <w:r>
-        <w:rPr>
-          <w:sz w:val="24"/>
-          <w:szCs w:val="24"/>
-        </w:rPr>
-        <w:t xml:space="preserve"> </w:t>
-      </w:r>
-      <w:r>
-        <w:rPr>
-          <w:sz w:val="24"/>
-          <w:szCs w:val="24"/>
-        </w:rPr>
-        <w:t xml:space="preserve">not </w:t>
-      </w:r>
-      <w:r>
-        <w:rPr>
-          <w:sz w:val="24"/>
-          <w:szCs w:val="24"/>
-        </w:rPr>
-        <w:t xml:space="preserve">affect </w:t>
-      </w:r>
-      <w:r>
-        <w:rPr>
-          <w:sz w:val="24"/>
-          <w:szCs w:val="24"/>
-        </w:rPr>
-        <w:t>intrinsic instability.</w:t>
-      </w:r>
-    </w:p>
-    <w:p>
-      <w:pPr>
-        <w:pStyle w:val="ListParagraph"/>
-        <w:numPr>
-          <w:ilvl w:val="0"/>
-          <w:numId w:val="31"/>
-        </w:numPr>
-        <w:spacing w:line="480" w:lineRule="auto"/>
-        <w:jc w:val="both"/>
-        <w:outlineLvl w:val="0"/>
-        <w:rPr>
-          <w:b/>
-          <w:i/>
-          <w:sz w:val="24"/>
-          <w:szCs w:val="24"/>
-        </w:rPr>
-      </w:pPr>
-      <w:r>
-        <w:rPr>
-          <w:b/>
-          <w:i/>
-          <w:sz w:val="24"/>
-          <w:szCs w:val="24"/>
-        </w:rPr>
-        <w:t>N</w:t>
-      </w:r>
-      <w:r>
-        <w:rPr>
-          <w:b/>
-          <w:i/>
-          <w:sz w:val="24"/>
-          <w:szCs w:val="24"/>
-        </w:rPr>
-        <w:t xml:space="preserve">umber of </w:t>
-      </w:r>
-      <w:r>
-        <w:rPr>
-          <w:b/>
-          <w:i/>
-          <w:sz w:val="24"/>
-          <w:szCs w:val="24"/>
-        </w:rPr>
-        <w:t>patches (local populations)</w:t>
-      </w:r>
-      <w:r>
-        <w:rPr>
-          <w:b/>
-          <w:i/>
-          <w:sz w:val="24"/>
-          <w:szCs w:val="24"/>
-        </w:rPr>
-        <w:t xml:space="preserve"> that go extinct</w:t>
-      </w:r>
-      <w:r>
-        <w:rPr>
-          <w:b/>
-          <w:i/>
-          <w:sz w:val="24"/>
-          <w:szCs w:val="24"/>
-        </w:rPr>
-        <w:t xml:space="preserve"> per generation</w:t>
-      </w:r>
-      <w:r>
-        <w:rPr>
-          <w:b/>
-          <w:i/>
-          <w:sz w:val="24"/>
-          <w:szCs w:val="24"/>
-        </w:rPr>
-        <w:t xml:space="preserve"> against degree of scramble competition</w:t>
-      </w:r>
-    </w:p>
-    <w:p>
-      <w:pPr>
-        <w:spacing w:line="480" w:lineRule="auto"/>
-        <w:contextualSpacing/>
-        <w:jc w:val="both"/>
-        <w:outlineLvl w:val="0"/>
-        <w:rPr>
-          <w:sz w:val="24"/>
-          <w:szCs w:val="24"/>
-        </w:rPr>
-      </w:pPr>
-      <w:r>
-        <w:rPr>
-          <w:b/>
-          <w:sz w:val="24"/>
-          <w:szCs w:val="24"/>
-        </w:rPr>
-        <w:t>H</w:t>
-      </w:r>
-      <w:r>
-        <w:rPr>
-          <w:b/>
-          <w:sz w:val="24"/>
-          <w:szCs w:val="24"/>
-          <w:vertAlign w:val="subscript"/>
-        </w:rPr>
-        <w:t>A</w:t>
-      </w:r>
-      <w:r>
-        <w:rPr>
-          <w:sz w:val="24"/>
-          <w:szCs w:val="24"/>
-        </w:rPr>
-        <w:t xml:space="preserve">:  As scramble competition increases so does the </w:t>
-      </w:r>
-      <w:r>
-        <w:rPr>
-          <w:sz w:val="24"/>
-          <w:szCs w:val="24"/>
-        </w:rPr>
-        <w:t xml:space="preserve">fraction </w:t>
-      </w:r>
-      <w:r>
-        <w:rPr>
-          <w:sz w:val="24"/>
-          <w:szCs w:val="24"/>
-        </w:rPr>
-        <w:t xml:space="preserve">of </w:t>
-      </w:r>
-      <w:r>
-        <w:rPr>
-          <w:sz w:val="24"/>
-          <w:szCs w:val="24"/>
-        </w:rPr>
-        <w:t>local populations that go extinct e</w:t>
-      </w:r>
-      <w:r>
-        <w:rPr>
-          <w:sz w:val="24"/>
-          <w:szCs w:val="24"/>
-        </w:rPr>
-        <w:t>very generation</w:t>
-      </w:r>
-      <w:r>
-        <w:rPr>
-          <w:sz w:val="24"/>
-          <w:szCs w:val="24"/>
-        </w:rPr>
-        <w:t>.</w:t>
-      </w:r>
-    </w:p>
-    <w:p>
-      <w:pPr>
-        <w:spacing w:line="480" w:lineRule="auto"/>
-        <w:contextualSpacing/>
-        <w:jc w:val="both"/>
-        <w:outlineLvl w:val="0"/>
-        <w:rPr>
-          <w:sz w:val="24"/>
-          <w:szCs w:val="24"/>
-        </w:rPr>
-      </w:pPr>
-      <w:r>
-        <w:rPr>
-          <w:b/>
-          <w:sz w:val="24"/>
-          <w:szCs w:val="24"/>
-        </w:rPr>
-        <w:t>H</w:t>
-      </w:r>
-      <w:r>
-        <w:rPr>
-          <w:b/>
-          <w:sz w:val="24"/>
-          <w:szCs w:val="24"/>
-          <w:vertAlign w:val="subscript"/>
-        </w:rPr>
-        <w:t>0</w:t>
-      </w:r>
-      <w:r>
-        <w:rPr>
-          <w:sz w:val="24"/>
-          <w:szCs w:val="24"/>
-          <w:vertAlign w:val="subscript"/>
-        </w:rPr>
-        <w:t xml:space="preserve">: </w:t>
-      </w:r>
-      <w:r>
-        <w:rPr>
-          <w:sz w:val="24"/>
-          <w:szCs w:val="24"/>
-        </w:rPr>
-        <w:t xml:space="preserve">Resource </w:t>
-      </w:r>
-      <w:r>
-        <w:rPr>
-          <w:sz w:val="24"/>
-          <w:szCs w:val="24"/>
-        </w:rPr>
-        <w:t>partitioning</w:t>
-      </w:r>
-      <w:r>
-        <w:rPr>
-          <w:sz w:val="24"/>
-          <w:szCs w:val="24"/>
-        </w:rPr>
-        <w:t xml:space="preserve"> does not have an effect on</w:t>
-      </w:r>
-      <w:r>
-        <w:rPr>
-          <w:sz w:val="24"/>
-          <w:szCs w:val="24"/>
-        </w:rPr>
-        <w:t xml:space="preserve"> the number of local populations that go extinct.</w:t>
-      </w:r>
-    </w:p>
-    <w:p>
-      <w:pPr>
-        <w:spacing w:line="480" w:lineRule="auto"/>
-        <w:contextualSpacing/>
-        <w:jc w:val="both"/>
-        <w:outlineLvl w:val="0"/>
-        <w:rPr>
-          <w:sz w:val="24"/>
-          <w:szCs w:val="24"/>
-        </w:rPr>
-      </w:pPr>
-    </w:p>
-    <w:p>
-      <w:pPr>
-        <w:rPr>
-          <w:rFonts w:cs="Times New Roman"/>
-          <w:b/>
-          <w:sz w:val="28"/>
-          <w:szCs w:val="28"/>
-        </w:rPr>
-      </w:pPr>
-      <w:r>
-        <w:rPr>
-          <w:rFonts w:cs="Times New Roman"/>
-          <w:b/>
-          <w:sz w:val="28"/>
-          <w:szCs w:val="28"/>
-        </w:rPr>
-        <w:br w:type="page"/>
-      </w:r>
-    </w:p>
-    <w:p>
-      <w:pPr>
-        <w:spacing w:before="360" w:after="360" w:line="480" w:lineRule="auto"/>
-        <w:rPr>
-          <w:rFonts w:cs="Times New Roman"/>
-          <w:b/>
-          <w:sz w:val="28"/>
-          <w:szCs w:val="28"/>
-        </w:rPr>
-      </w:pPr>
-      <w:r>
-        <w:rPr>
-          <w:rFonts w:cs="Times New Roman"/>
-          <w:b/>
-          <w:sz w:val="28"/>
-          <w:szCs w:val="28"/>
-        </w:rPr>
-        <w:lastRenderedPageBreak/>
-        <w:t xml:space="preserve">Section </w:t>
-      </w:r>
-      <w:r>
-        <w:rPr>
-          <w:rFonts w:cs="Times New Roman"/>
-          <w:b/>
-          <w:sz w:val="28"/>
-          <w:szCs w:val="28"/>
-        </w:rPr>
-        <w:t xml:space="preserve">2:  </w:t>
-      </w:r>
-      <w:r>
-        <w:rPr>
-          <w:rFonts w:cs="Times New Roman"/>
-          <w:b/>
-          <w:sz w:val="28"/>
-          <w:szCs w:val="28"/>
-        </w:rPr>
-        <w:t>Dispersal and population/metapopulation stability</w:t>
-      </w:r>
-      <w:r>
-        <w:rPr>
-          <w:rFonts w:cs="Times New Roman"/>
-          <w:b/>
-          <w:sz w:val="28"/>
-          <w:szCs w:val="28"/>
-        </w:rPr>
-        <w:t xml:space="preserve"> </w:t>
-      </w:r>
-      <w:r>
-        <w:rPr>
-          <w:rFonts w:cs="Times New Roman"/>
-          <w:b/>
-          <w:sz w:val="28"/>
-          <w:szCs w:val="28"/>
-        </w:rPr>
-        <w:t xml:space="preserve">interaction with resource allocation? </w:t>
-      </w:r>
-    </w:p>
-    <w:p>
-      <w:pPr>
-        <w:spacing w:before="360" w:after="360" w:line="480" w:lineRule="auto"/>
-        <w:jc w:val="both"/>
-        <w:rPr>
-          <w:sz w:val="20"/>
-          <w:szCs w:val="20"/>
-        </w:rPr>
-      </w:pPr>
-      <w:r>
-        <w:rPr>
-          <w:sz w:val="24"/>
-          <w:szCs w:val="24"/>
-        </w:rPr>
-        <w:t>Dispersal will be modelled by three different mechanisms (1) Direct fitness only where individual only disperse once their lifetime reproductive success would be lower if they stayed in the nest (2) Indirect and direct fitness where both their indirect and direct fitness affect whether they will disperse (3) forced ejection from the colony to maintain the colony at the optimum group size.</w:t>
-      </w:r>
-    </w:p>
-    <w:p>
-      <w:pPr>
-        <w:spacing w:before="360" w:after="360" w:line="480" w:lineRule="auto"/>
-        <w:jc w:val="both"/>
-        <w:rPr>
-          <w:rFonts w:cs="Times New Roman"/>
-          <w:b/>
-          <w:sz w:val="28"/>
-          <w:szCs w:val="28"/>
-        </w:rPr>
-      </w:pPr>
-      <w:r>
-        <w:rPr>
-          <w:rFonts w:cs="Times New Roman"/>
-          <w:b/>
-          <w:sz w:val="28"/>
-          <w:szCs w:val="28"/>
-        </w:rPr>
-        <w:t>OR/AND Metapopulation structure and dispersal type?</w:t>
-      </w:r>
-    </w:p>
-    <w:p>
-      <w:pPr>
-        <w:spacing w:before="360" w:after="360" w:line="480" w:lineRule="auto"/>
-        <w:jc w:val="both"/>
-        <w:rPr>
-          <w:rFonts w:cs="Times New Roman"/>
-          <w:b/>
-          <w:sz w:val="28"/>
-          <w:szCs w:val="28"/>
-        </w:rPr>
-      </w:pPr>
-    </w:p>
-    <w:p>
-      <w:pPr>
-        <w:spacing w:before="360" w:after="360" w:line="480" w:lineRule="auto"/>
-        <w:jc w:val="both"/>
-        <w:rPr>
-          <w:rFonts w:cs="Times New Roman"/>
-          <w:sz w:val="24"/>
-          <w:szCs w:val="24"/>
-        </w:rPr>
-      </w:pPr>
-      <w:proofErr w:type="gramStart"/>
-      <w:r>
-        <w:rPr>
-          <w:rFonts w:cs="Times New Roman"/>
-          <w:sz w:val="24"/>
-          <w:szCs w:val="24"/>
-        </w:rPr>
-        <w:t>higher</w:t>
-      </w:r>
-      <w:proofErr w:type="gramEnd"/>
-      <w:r>
-        <w:rPr>
-          <w:rFonts w:cs="Times New Roman"/>
-          <w:sz w:val="24"/>
-          <w:szCs w:val="24"/>
-        </w:rPr>
-        <w:t xml:space="preserve"> the cost of dispersal due to the higher search costs to locate suitable sites.</w:t>
-      </w:r>
-    </w:p>
-    <w:p>
-      <w:pPr>
-        <w:spacing w:before="360" w:after="360" w:line="480" w:lineRule="auto"/>
-        <w:jc w:val="both"/>
-        <w:rPr>
-          <w:rFonts w:cs="Times New Roman"/>
-          <w:b/>
-          <w:sz w:val="24"/>
-          <w:szCs w:val="24"/>
-        </w:rPr>
-      </w:pPr>
-      <w:r>
-        <w:rPr>
-          <w:rFonts w:cs="Times New Roman"/>
-          <w:b/>
-          <w:sz w:val="24"/>
-          <w:szCs w:val="24"/>
-        </w:rPr>
-        <w:t>Hypothesis 1:</w:t>
-      </w:r>
-      <w:r>
-        <w:rPr>
-          <w:rFonts w:cs="Times New Roman"/>
-          <w:b/>
-          <w:sz w:val="24"/>
-          <w:szCs w:val="24"/>
-        </w:rPr>
-        <w:t xml:space="preserve"> Dispersal at the optimum group size</w:t>
-      </w:r>
-    </w:p>
-    <w:p>
-      <w:pPr>
-        <w:spacing w:before="360" w:after="360" w:line="480" w:lineRule="auto"/>
-        <w:jc w:val="both"/>
-        <w:rPr>
-          <w:rFonts w:cs="Times New Roman"/>
-          <w:sz w:val="24"/>
-          <w:szCs w:val="24"/>
-        </w:rPr>
-      </w:pPr>
-      <w:proofErr w:type="gramStart"/>
-      <w:r>
-        <w:rPr>
-          <w:rFonts w:cs="Times New Roman"/>
-          <w:sz w:val="24"/>
-          <w:szCs w:val="24"/>
-        </w:rPr>
-        <w:t xml:space="preserve">If dispersal takes place at the optimum group size then dispersal should have a stabilizing effect on the colony so parental colonies should remain healthy </w:t>
-      </w:r>
-      <w:r>
-        <w:rPr>
-          <w:rFonts w:ascii="Calibri" w:hAnsi="Calibri" w:cs="Times New Roman"/>
-          <w:sz w:val="24"/>
-          <w:szCs w:val="24"/>
-        </w:rPr>
-        <w:t>(</w:t>
-      </w:r>
-      <w:proofErr w:type="spellStart"/>
-      <w:r>
-        <w:rPr>
-          <w:rFonts w:ascii="Calibri" w:hAnsi="Calibri" w:cs="Times New Roman"/>
-          <w:sz w:val="24"/>
-          <w:szCs w:val="24"/>
-        </w:rPr>
-        <w:t>Łomnicki</w:t>
-      </w:r>
-      <w:proofErr w:type="spellEnd"/>
-      <w:r>
-        <w:rPr>
-          <w:rFonts w:ascii="Calibri" w:hAnsi="Calibri" w:cs="Times New Roman"/>
-          <w:sz w:val="24"/>
-          <w:szCs w:val="24"/>
-        </w:rPr>
-        <w:t xml:space="preserve"> 1988)</w:t>
-      </w:r>
-      <w:r>
-        <w:rPr>
-          <w:rFonts w:cs="Times New Roman"/>
-          <w:sz w:val="24"/>
-          <w:szCs w:val="24"/>
-        </w:rPr>
-        <w:t>.</w:t>
-      </w:r>
-      <w:proofErr w:type="gramEnd"/>
-      <w:r>
-        <w:rPr>
-          <w:rFonts w:cs="Times New Roman"/>
-          <w:sz w:val="24"/>
-          <w:szCs w:val="24"/>
-        </w:rPr>
-        <w:t xml:space="preserve">  Additionally whether individuals are being ejected from the colony or whether they are leaving to increase their indirect fitness, dispersers would have a lower fitness than philopatric individuals. This implies that single female nests would have a low success rate, producing a metapopulation with most individuals in colonies around the optimum group size.</w:t>
-      </w:r>
-    </w:p>
-    <w:p>
-      <w:pPr>
-        <w:spacing w:before="360" w:after="360" w:line="480" w:lineRule="auto"/>
-        <w:jc w:val="both"/>
-        <w:rPr>
-          <w:rFonts w:cs="Times New Roman"/>
-          <w:b/>
-          <w:sz w:val="24"/>
-          <w:szCs w:val="24"/>
-        </w:rPr>
-      </w:pPr>
-      <w:r>
-        <w:rPr>
-          <w:rFonts w:cs="Times New Roman"/>
-          <w:b/>
-          <w:sz w:val="24"/>
-          <w:szCs w:val="24"/>
-        </w:rPr>
-        <w:t>Hypothesis 2: Dispersal at the stable group size</w:t>
-      </w:r>
-    </w:p>
-    <w:p>
-      <w:pPr>
-        <w:spacing w:before="360" w:after="360" w:line="480" w:lineRule="auto"/>
-        <w:jc w:val="both"/>
-        <w:rPr>
-          <w:rFonts w:cs="Times New Roman"/>
-          <w:sz w:val="24"/>
-          <w:szCs w:val="24"/>
-        </w:rPr>
-      </w:pPr>
-      <w:r>
-        <w:rPr>
-          <w:rFonts w:cs="Times New Roman"/>
-          <w:sz w:val="24"/>
-          <w:szCs w:val="24"/>
-        </w:rPr>
-        <w:lastRenderedPageBreak/>
-        <w:t xml:space="preserve">However if dispersal takes place at the stable group size then it is possible that the parental colony is unhealthy and will die soon after. If the only consideration an individual makes as to whether to disperse is related to direct fitness, then fitter individuals will disperse resulting in a higher success rate for single female nests compared to dispersers at optimum group size. This would leave the less fit individuals in the parental colony. This would result in a wide range of colony sizes. </w:t>
-      </w:r>
-    </w:p>
-    <w:p>
-      <w:pPr>
-        <w:spacing w:before="360" w:after="360" w:line="480" w:lineRule="auto"/>
-        <w:jc w:val="both"/>
-        <w:rPr>
-          <w:rFonts w:cs="Times New Roman"/>
-          <w:b/>
-          <w:sz w:val="24"/>
-          <w:szCs w:val="24"/>
-        </w:rPr>
-      </w:pPr>
-      <w:r>
-        <w:rPr>
-          <w:rFonts w:cs="Times New Roman"/>
-          <w:b/>
-          <w:sz w:val="24"/>
-          <w:szCs w:val="24"/>
-        </w:rPr>
-        <w:t>Null hypothesis</w:t>
-      </w:r>
-    </w:p>
-    <w:p>
-      <w:pPr>
-        <w:spacing w:before="360" w:after="360" w:line="480" w:lineRule="auto"/>
-        <w:jc w:val="both"/>
-        <w:rPr>
-          <w:b/>
-          <w:sz w:val="24"/>
-          <w:szCs w:val="24"/>
-        </w:rPr>
-      </w:pPr>
-      <w:r>
-        <w:rPr>
-          <w:rFonts w:cs="Times New Roman"/>
-          <w:sz w:val="24"/>
-          <w:szCs w:val="24"/>
-        </w:rPr>
-        <w:t>Dispersal mechanisms do not affect the metapopulation structure.</w:t>
-      </w:r>
-    </w:p>
-    <w:p>
-      <w:pPr>
-        <w:pStyle w:val="ListParagraph"/>
-        <w:spacing w:line="480" w:lineRule="auto"/>
-        <w:ind w:left="0"/>
-        <w:jc w:val="both"/>
-        <w:outlineLvl w:val="0"/>
-        <w:rPr>
-          <w:b/>
-          <w:sz w:val="24"/>
-          <w:szCs w:val="24"/>
-        </w:rPr>
-      </w:pPr>
-      <w:r>
-        <w:rPr>
-          <w:b/>
-          <w:sz w:val="24"/>
-          <w:szCs w:val="24"/>
-        </w:rPr>
-        <w:t xml:space="preserve">I will investigate this by determining: </w:t>
-      </w:r>
-    </w:p>
-    <w:p>
-      <w:pPr>
-        <w:pStyle w:val="ListParagraph"/>
-        <w:numPr>
-          <w:ilvl w:val="0"/>
-          <w:numId w:val="32"/>
-        </w:numPr>
-        <w:spacing w:line="480" w:lineRule="auto"/>
-        <w:jc w:val="both"/>
-        <w:outlineLvl w:val="0"/>
-        <w:rPr>
-          <w:rFonts w:cs="Times New Roman"/>
-          <w:b/>
-          <w:i/>
-          <w:sz w:val="24"/>
-          <w:szCs w:val="24"/>
-        </w:rPr>
-      </w:pPr>
-      <w:r>
-        <w:rPr>
-          <w:rFonts w:cs="Times New Roman"/>
-          <w:b/>
-          <w:i/>
-          <w:sz w:val="24"/>
-          <w:szCs w:val="24"/>
-        </w:rPr>
-        <w:t>Percentage of single female nests compared to the number of dispersers that survive one generation compared to dispersal mechanisms</w:t>
-      </w:r>
-    </w:p>
-    <w:tbl>
-      <w:tblPr>
-        <w:tblStyle w:val="TableGrid"/>
-        <w:tblW w:w="10456" w:type="dxa"/>
-        <w:tblLook w:val="04A0"/>
-      </w:tblPr>
-      <w:tblGrid>
-        <w:gridCol w:w="2358"/>
-        <w:gridCol w:w="8098"/>
-      </w:tblGrid>
-      <w:tr>
-        <w:trPr>
-          <w:trHeight w:val="386"/>
-        </w:trPr>
-        <w:tc>
-          <w:tcPr>
-            <w:tcW w:w="2358" w:type="dxa"/>
-            <w:vAlign w:val="center"/>
-          </w:tcPr>
-          <w:p>
-            <w:pPr>
-              <w:rPr>
-                <w:b/>
-              </w:rPr>
-            </w:pPr>
-            <w:r>
-              <w:rPr>
-                <w:b/>
-              </w:rPr>
-              <w:t>Hypothesis</w:t>
-            </w:r>
-          </w:p>
-        </w:tc>
-        <w:tc>
-          <w:tcPr>
-            <w:tcW w:w="8098" w:type="dxa"/>
-            <w:vAlign w:val="center"/>
-          </w:tcPr>
-          <w:p>
-            <w:pPr>
-              <w:rPr>
-                <w:b/>
-              </w:rPr>
-            </w:pPr>
-            <w:r>
-              <w:rPr>
-                <w:b/>
-              </w:rPr>
-              <w:t>Percentage of surviving single female nests</w:t>
-            </w:r>
-          </w:p>
-        </w:tc>
-      </w:tr>
-      <w:tr>
-        <w:trPr>
-          <w:trHeight w:val="412"/>
-        </w:trPr>
-        <w:tc>
-          <w:tcPr>
-            <w:tcW w:w="2358" w:type="dxa"/>
-            <w:vAlign w:val="center"/>
-          </w:tcPr>
-          <w:p>
-            <w:r>
-              <w:t>1: Optimum group size</w:t>
-            </w:r>
-          </w:p>
-        </w:tc>
-        <w:tc>
-          <w:tcPr>
-            <w:tcW w:w="8098" w:type="dxa"/>
-            <w:vAlign w:val="center"/>
-          </w:tcPr>
-          <w:p>
-            <w:r>
-              <w:t>Few single female nests survive as dispersers have a lower fitness than philopatric individuals</w:t>
-            </w:r>
-          </w:p>
-        </w:tc>
-      </w:tr>
-      <w:tr>
-        <w:trPr>
-          <w:trHeight w:val="412"/>
-        </w:trPr>
-        <w:tc>
-          <w:tcPr>
-            <w:tcW w:w="2358" w:type="dxa"/>
-            <w:vAlign w:val="center"/>
-          </w:tcPr>
-          <w:p>
-            <w:r>
-              <w:t>2:  Stable group size</w:t>
-            </w:r>
-          </w:p>
-        </w:tc>
-        <w:tc>
-          <w:tcPr>
-            <w:tcW w:w="8098" w:type="dxa"/>
-            <w:vAlign w:val="center"/>
-          </w:tcPr>
-          <w:p>
-            <w:r>
-              <w:t>A larger number of nests survive as dispersers have a higher fitness than average</w:t>
-            </w:r>
-          </w:p>
-        </w:tc>
-      </w:tr>
-      <w:tr>
-        <w:trPr>
-          <w:trHeight w:val="557"/>
-        </w:trPr>
-        <w:tc>
-          <w:tcPr>
-            <w:tcW w:w="2358" w:type="dxa"/>
-            <w:vAlign w:val="center"/>
-          </w:tcPr>
-          <w:p>
-            <w:r>
-              <w:t>Null</w:t>
-            </w:r>
-          </w:p>
-        </w:tc>
-        <w:tc>
-          <w:tcPr>
-            <w:tcW w:w="8098" w:type="dxa"/>
-            <w:vAlign w:val="center"/>
-          </w:tcPr>
-          <w:p>
-            <w:r>
-              <w:t>No difference between percentage of single female nests surviving and dispersal mechanism</w:t>
-            </w:r>
-          </w:p>
-        </w:tc>
-      </w:tr>
-    </w:tbl>
-    <w:p>
-      <w:pPr>
-        <w:rPr>
-          <w:rFonts w:cs="Times New Roman"/>
-          <w:b/>
-          <w:i/>
-          <w:sz w:val="24"/>
-          <w:szCs w:val="24"/>
-        </w:rPr>
-      </w:pPr>
-    </w:p>
-    <w:p>
-      <w:pPr>
-        <w:ind w:left="426" w:hanging="284"/>
-        <w:rPr>
-          <w:rFonts w:cs="Times New Roman"/>
-          <w:b/>
-          <w:i/>
-          <w:sz w:val="24"/>
-          <w:szCs w:val="24"/>
-        </w:rPr>
-      </w:pPr>
-      <w:proofErr w:type="gramStart"/>
-      <w:r>
-        <w:rPr>
-          <w:rFonts w:cs="Times New Roman"/>
-          <w:b/>
-          <w:i/>
-          <w:sz w:val="24"/>
-          <w:szCs w:val="24"/>
-        </w:rPr>
-        <w:t xml:space="preserve">b.  </w:t>
-      </w:r>
-      <w:r>
-        <w:rPr>
-          <w:rFonts w:cs="Times New Roman"/>
-          <w:b/>
-          <w:i/>
-          <w:sz w:val="24"/>
-          <w:szCs w:val="24"/>
-        </w:rPr>
-        <w:t>Dispersal</w:t>
-      </w:r>
-      <w:proofErr w:type="gramEnd"/>
-      <w:r>
-        <w:rPr>
-          <w:rFonts w:cs="Times New Roman"/>
-          <w:b/>
-          <w:i/>
-          <w:sz w:val="24"/>
-          <w:szCs w:val="24"/>
-        </w:rPr>
-        <w:t xml:space="preserve"> mechanism against colony size distribution averaged over time</w:t>
-      </w:r>
-    </w:p>
-    <w:tbl>
-      <w:tblPr>
-        <w:tblStyle w:val="TableGrid"/>
-        <w:tblW w:w="10456" w:type="dxa"/>
-        <w:tblLook w:val="04A0"/>
-      </w:tblPr>
-      <w:tblGrid>
-        <w:gridCol w:w="1889"/>
-        <w:gridCol w:w="3907"/>
-        <w:gridCol w:w="4660"/>
-      </w:tblGrid>
-      <w:tr>
-        <w:trPr>
-          <w:trHeight w:val="524"/>
-        </w:trPr>
-        <w:tc>
-          <w:tcPr>
-            <w:tcW w:w="1889" w:type="dxa"/>
-            <w:vAlign w:val="center"/>
-          </w:tcPr>
-          <w:p>
-            <w:pPr>
-              <w:rPr>
-                <w:b/>
-              </w:rPr>
-            </w:pPr>
-            <w:r>
-              <w:rPr>
-                <w:b/>
-              </w:rPr>
-              <w:t>Hypothesis</w:t>
-            </w:r>
-          </w:p>
-        </w:tc>
-        <w:tc>
-          <w:tcPr>
-            <w:tcW w:w="3907" w:type="dxa"/>
-            <w:vAlign w:val="center"/>
-          </w:tcPr>
-          <w:p>
-            <w:pPr>
-              <w:rPr>
-                <w:b/>
-              </w:rPr>
-            </w:pPr>
-            <w:r>
-              <w:rPr>
-                <w:b/>
-              </w:rPr>
-              <w:t>Colony size distribution</w:t>
-            </w:r>
-          </w:p>
-        </w:tc>
-        <w:tc>
-          <w:tcPr>
-            <w:tcW w:w="4660" w:type="dxa"/>
-            <w:vAlign w:val="center"/>
-          </w:tcPr>
-          <w:p>
-            <w:pPr>
-              <w:rPr>
-                <w:b/>
-              </w:rPr>
-            </w:pPr>
-            <w:r>
-              <w:rPr>
-                <w:b/>
-              </w:rPr>
-              <w:t>Number of colonies</w:t>
-            </w:r>
-          </w:p>
-        </w:tc>
-      </w:tr>
-      <w:tr>
-        <w:trPr>
-          <w:trHeight w:val="291"/>
-        </w:trPr>
-        <w:tc>
-          <w:tcPr>
-            <w:tcW w:w="1889" w:type="dxa"/>
-            <w:vAlign w:val="center"/>
-          </w:tcPr>
-          <w:p>
-            <w:r>
-              <w:t>1: Optimum group size</w:t>
-            </w:r>
-          </w:p>
-        </w:tc>
-        <w:tc>
-          <w:tcPr>
-            <w:tcW w:w="3907" w:type="dxa"/>
-            <w:vAlign w:val="center"/>
-          </w:tcPr>
-          <w:p>
-            <w:r>
-              <w:t>Unimodal peaking at the  optimum group size</w:t>
-            </w:r>
-          </w:p>
-        </w:tc>
-        <w:tc>
-          <w:tcPr>
-            <w:tcW w:w="4660" w:type="dxa"/>
-            <w:vAlign w:val="center"/>
-          </w:tcPr>
-          <w:p>
-            <w:r>
-              <w:t>Few colonies, most at or around the optimum group size</w:t>
-            </w:r>
-          </w:p>
-        </w:tc>
-      </w:tr>
-      <w:tr>
-        <w:trPr>
-          <w:trHeight w:val="291"/>
-        </w:trPr>
-        <w:tc>
-          <w:tcPr>
-            <w:tcW w:w="1889" w:type="dxa"/>
-            <w:vAlign w:val="center"/>
-          </w:tcPr>
-          <w:p>
-            <w:r>
-              <w:t>2:  Stable group size</w:t>
-            </w:r>
-          </w:p>
-        </w:tc>
-        <w:tc>
-          <w:tcPr>
-            <w:tcW w:w="3907" w:type="dxa"/>
-            <w:vAlign w:val="center"/>
-          </w:tcPr>
-          <w:p>
-            <w:r>
-              <w:t>Bimodal peaking at small colony sizes and stable size</w:t>
-            </w:r>
-          </w:p>
-        </w:tc>
-        <w:tc>
-          <w:tcPr>
-            <w:tcW w:w="4660" w:type="dxa"/>
-            <w:vAlign w:val="center"/>
-          </w:tcPr>
-          <w:p>
-            <w:r>
-              <w:t>Lots of smaller colonies and a few at the stable group size</w:t>
-            </w:r>
-          </w:p>
-        </w:tc>
-      </w:tr>
-      <w:tr>
-        <w:trPr>
-          <w:trHeight w:val="507"/>
-        </w:trPr>
-        <w:tc>
-          <w:tcPr>
-            <w:tcW w:w="1889" w:type="dxa"/>
-            <w:vAlign w:val="center"/>
-          </w:tcPr>
-          <w:p>
-            <w:r>
-              <w:t>Null</w:t>
-            </w:r>
-          </w:p>
-        </w:tc>
-        <w:tc>
-          <w:tcPr>
-            <w:tcW w:w="3907" w:type="dxa"/>
-            <w:vAlign w:val="center"/>
-          </w:tcPr>
-          <w:p>
-            <w:r>
-              <w:t>Dispersal mechanism does not affect distribution of colony sizes</w:t>
-            </w:r>
-          </w:p>
-        </w:tc>
-        <w:tc>
-          <w:tcPr>
-            <w:tcW w:w="4660" w:type="dxa"/>
-            <w:vAlign w:val="center"/>
-          </w:tcPr>
-          <w:p>
-            <w:r>
-              <w:t>Dispersal mechanism does not affect number of colonies in the metapopulation</w:t>
-            </w:r>
-          </w:p>
-        </w:tc>
-      </w:tr>
-    </w:tbl>
-    <w:p>
-      <w:pPr>
-        <w:rPr>
-          <w:rFonts w:cs="Times New Roman"/>
-          <w:b/>
-          <w:sz w:val="28"/>
-          <w:szCs w:val="28"/>
-        </w:rPr>
-      </w:pPr>
-    </w:p>
-    <w:p>
-      <w:pPr>
-        <w:rPr>
-          <w:rFonts w:cs="Times New Roman"/>
-          <w:b/>
-          <w:sz w:val="28"/>
-          <w:szCs w:val="28"/>
-        </w:rPr>
-      </w:pPr>
-      <w:r>
-        <w:rPr>
-          <w:rFonts w:cs="Times New Roman"/>
-          <w:b/>
-          <w:sz w:val="28"/>
-          <w:szCs w:val="28"/>
-        </w:rPr>
-        <w:lastRenderedPageBreak/>
-        <w:t xml:space="preserve">OR I could include some genetic basis for when to disperse and see the evolution in the system? </w:t>
-      </w:r>
-      <w:proofErr w:type="gramStart"/>
-      <w:r>
-        <w:rPr>
-          <w:rFonts w:cs="Times New Roman"/>
-          <w:b/>
-          <w:sz w:val="28"/>
-          <w:szCs w:val="28"/>
-        </w:rPr>
-        <w:t>Direct/indirect or ejection?</w:t>
-      </w:r>
-      <w:proofErr w:type="gramEnd"/>
-      <w:r>
-        <w:rPr>
-          <w:rFonts w:cs="Times New Roman"/>
-          <w:b/>
-          <w:sz w:val="28"/>
-          <w:szCs w:val="28"/>
-        </w:rPr>
-        <w:br w:type="page"/>
-      </w:r>
-    </w:p>
-    <w:p>
-      <w:pPr>
-        <w:spacing w:before="360" w:after="360" w:line="480" w:lineRule="auto"/>
-        <w:jc w:val="both"/>
-        <w:rPr>
-          <w:rFonts w:cs="Times New Roman"/>
-          <w:b/>
-          <w:sz w:val="28"/>
-          <w:szCs w:val="28"/>
-        </w:rPr>
-      </w:pPr>
-    </w:p>
-    <w:p>
-      <w:pPr>
-        <w:jc w:val="both"/>
-        <w:rPr>
-          <w:rFonts w:cs="Times New Roman"/>
-          <w:b/>
-          <w:sz w:val="28"/>
-          <w:szCs w:val="28"/>
-        </w:rPr>
-      </w:pPr>
-      <w:r>
-        <w:rPr>
-          <w:rFonts w:cs="Times New Roman"/>
-          <w:b/>
-          <w:sz w:val="28"/>
-          <w:szCs w:val="28"/>
-        </w:rPr>
-        <w:t xml:space="preserve">Methods: </w:t>
-      </w:r>
-      <w:r>
-        <w:rPr>
-          <w:rFonts w:cs="Times New Roman"/>
-          <w:b/>
-          <w:sz w:val="28"/>
-          <w:szCs w:val="28"/>
-        </w:rPr>
-        <w:t>Basic outline of model</w:t>
-      </w:r>
-    </w:p>
-    <w:p>
-      <w:pPr>
-        <w:spacing w:before="360" w:after="360" w:line="480" w:lineRule="auto"/>
-        <w:jc w:val="both"/>
-        <w:rPr>
-          <w:rFonts w:cs="Times New Roman"/>
-          <w:sz w:val="24"/>
-          <w:szCs w:val="24"/>
+        <w:rPr>
+          <w:rFonts w:cs="Times New Roman"/>
+          <w:sz w:val="24"/>
+          <w:szCs w:val="24"/>
+          <w:u w:val="single"/>
         </w:rPr>
       </w:pPr>
       <w:r>
@@ -1506,8 +103,8 @@
             <v:stroke joinstyle="miter"/>
             <v:path gradientshapeok="t" o:connecttype="rect"/>
           </v:shapetype>
-          <v:shape id="_x0000_s1176" type="#_x0000_t202" style="position:absolute;left:0;text-align:left;margin-left:222.05pt;margin-top:53.45pt;width:46pt;height:21.9pt;z-index:251698176">
-            <v:textbox>
+          <v:shape id="_x0000_s1214" type="#_x0000_t202" style="position:absolute;margin-left:222.05pt;margin-top:-.45pt;width:46pt;height:21.9pt;z-index:251671552">
+            <v:textbox style="mso-next-textbox:#_x0000_s1214">
               <w:txbxContent>
                 <w:p>
                   <w:pPr>
@@ -1525,41 +122,6 @@
       <w:r>
         <w:rPr>
           <w:rFonts w:cs="Times New Roman"/>
-          <w:sz w:val="24"/>
-          <w:szCs w:val="24"/>
-        </w:rPr>
-        <w:t xml:space="preserve">I am proposing the rough outline of my individual based model to follow the </w:t>
-      </w:r>
-      <w:r>
-        <w:rPr>
-          <w:rFonts w:cs="Times New Roman"/>
-          <w:sz w:val="24"/>
-          <w:szCs w:val="24"/>
-        </w:rPr>
-        <w:t>flow chart in figure 5</w:t>
-      </w:r>
-      <w:r>
-        <w:rPr>
-          <w:rFonts w:cs="Times New Roman"/>
-          <w:sz w:val="24"/>
-          <w:szCs w:val="24"/>
-        </w:rPr>
-        <w:t>.</w:t>
-      </w:r>
-    </w:p>
-    <w:p>
-      <w:pPr>
-        <w:spacing w:before="360" w:after="360" w:line="480" w:lineRule="auto"/>
-        <w:rPr>
-          <w:rFonts w:cs="Times New Roman"/>
-          <w:sz w:val="24"/>
-          <w:szCs w:val="24"/>
-          <w:u w:val="single"/>
-        </w:rPr>
-      </w:pPr>
-      <w:r>
-        <w:rPr>
-          <w:rFonts w:cs="Times New Roman"/>
           <w:noProof/>
           <w:sz w:val="24"/>
           <w:szCs w:val="24"/>
@@ -1571,7 +133,7 @@
             <v:path arrowok="t" fillok="f" o:connecttype="none"/>
             <o:lock v:ext="edit" shapetype="t"/>
           </v:shapetype>
-          <v:shape id="_x0000_s1184" type="#_x0000_t32" style="position:absolute;margin-left:245.7pt;margin-top:71.6pt;width:.05pt;height:13.2pt;flip:x;z-index:251706368" o:connectortype="straight" strokecolor="#5a5a5a [2109]" strokeweight="1.75pt">
+          <v:shape id="_x0000_s1222" type="#_x0000_t32" style="position:absolute;margin-left:245.7pt;margin-top:71.6pt;width:.05pt;height:13.2pt;flip:x;z-index:251679744" o:connectortype="straight" strokecolor="#5a5a5a [2109]" strokeweight="1.75pt">
             <v:stroke endarrow="block"/>
           </v:shape>
         </w:pict>
@@ -1586,8 +148,8 @@
           <w:lang w:eastAsia="en-GB"/>
         </w:rPr>
         <w:pict>
-          <v:shape id="_x0000_s1185" type="#_x0000_t202" style="position:absolute;margin-left:16.05pt;margin-top:141pt;width:133.5pt;height:24.2pt;z-index:251707392">
-            <v:textbox>
+          <v:shape id="_x0000_s1223" type="#_x0000_t202" style="position:absolute;margin-left:16.05pt;margin-top:141pt;width:133.5pt;height:24.2pt;z-index:251680768">
+            <v:textbox style="mso-next-textbox:#_x0000_s1223">
               <w:txbxContent>
                 <w:p>
                   <w:r>
@@ -1609,7 +171,7 @@
           <w:lang w:eastAsia="en-GB"/>
         </w:rPr>
         <w:pict>
-          <v:shape id="_x0000_s1177" type="#_x0000_t32" style="position:absolute;margin-left:247.3pt;margin-top:26.85pt;width:0;height:13.15pt;z-index:251699200" o:connectortype="straight" strokecolor="#5a5a5a [2109]" strokeweight="1.75pt">
+          <v:shape id="_x0000_s1215" type="#_x0000_t32" style="position:absolute;margin-left:247.3pt;margin-top:26.85pt;width:0;height:13.15pt;z-index:251672576" o:connectortype="straight" strokecolor="#5a5a5a [2109]" strokeweight="1.75pt">
             <v:stroke endarrow="block"/>
           </v:shape>
         </w:pict>
@@ -1624,7 +186,7 @@
           <w:lang w:eastAsia="en-GB"/>
         </w:rPr>
         <w:pict>
-          <v:shape id="_x0000_s1182" type="#_x0000_t32" style="position:absolute;margin-left:170.95pt;margin-top:319.7pt;width:38.65pt;height:38.15pt;z-index:251704320" o:connectortype="straight" strokecolor="#5a5a5a [2109]" strokeweight="1.75pt">
+          <v:shape id="_x0000_s1220" type="#_x0000_t32" style="position:absolute;margin-left:170.95pt;margin-top:319.7pt;width:38.65pt;height:38.15pt;z-index:251677696" o:connectortype="straight" strokecolor="#5a5a5a [2109]" strokeweight="1.75pt">
             <v:stroke endarrow="block"/>
           </v:shape>
         </w:pict>
@@ -1639,7 +201,7 @@
           <w:lang w:eastAsia="en-GB"/>
         </w:rPr>
         <w:pict>
-          <v:shape id="_x0000_s1180" type="#_x0000_t32" style="position:absolute;margin-left:300.5pt;margin-top:256.25pt;width:58.95pt;height:36.75pt;z-index:251702272" o:connectortype="straight" strokecolor="#5a5a5a [2109]" strokeweight="1.75pt">
+          <v:shape id="_x0000_s1218" type="#_x0000_t32" style="position:absolute;margin-left:300.5pt;margin-top:256.25pt;width:58.95pt;height:36.75pt;z-index:251675648" o:connectortype="straight" strokecolor="#5a5a5a [2109]" strokeweight="1.75pt">
             <v:stroke endarrow="block"/>
           </v:shape>
         </w:pict>
@@ -1670,7 +232,7 @@
               <v:h position="#0,#1" xrange="0,21600" yrange="0,10800"/>
             </v:handles>
           </v:shapetype>
-          <v:shape id="_x0000_s1200" type="#_x0000_t13" style="position:absolute;margin-left:157.7pt;margin-top:147.85pt;width:13.25pt;height:7.15pt;flip:x y;z-index:251722752"/>
+          <v:shape id="_x0000_s1234" type="#_x0000_t13" style="position:absolute;margin-left:157.7pt;margin-top:147.85pt;width:13.25pt;height:7.15pt;flip:x y;z-index:251692032"/>
         </w:pict>
       </w:r>
       <w:r>
@@ -1683,7 +245,7 @@
           <w:lang w:eastAsia="en-GB"/>
         </w:rPr>
         <w:pict>
-          <v:shape id="_x0000_s1174" type="#_x0000_t32" style="position:absolute;margin-left:247.3pt;margin-top:392pt;width:.75pt;height:53.95pt;flip:x;z-index:251696128" o:connectortype="straight" strokecolor="#5a5a5a [2109]" strokeweight="1.75pt">
+          <v:shape id="_x0000_s1213" type="#_x0000_t32" style="position:absolute;margin-left:247.3pt;margin-top:392pt;width:.75pt;height:53.95pt;flip:x;z-index:251670528" o:connectortype="straight" strokecolor="#5a5a5a [2109]" strokeweight="1.75pt">
             <v:stroke endarrow="block"/>
           </v:shape>
         </w:pict>
@@ -1698,8 +260,8 @@
           <w:lang w:eastAsia="en-GB"/>
         </w:rPr>
         <w:pict>
-          <v:shape id="_x0000_s1172" type="#_x0000_t202" style="position:absolute;margin-left:125.75pt;margin-top:365.5pt;width:249.4pt;height:21.95pt;z-index:251694080">
-            <v:textbox style="mso-next-textbox:#_x0000_s1172">
+          <v:shape id="_x0000_s1211" type="#_x0000_t202" style="position:absolute;margin-left:125.75pt;margin-top:365.5pt;width:249.4pt;height:21.95pt;z-index:251668480">
+            <v:textbox style="mso-next-textbox:#_x0000_s1211">
               <w:txbxContent>
                 <w:p>
                   <w:pPr>
@@ -1724,8 +286,8 @@
           <w:lang w:eastAsia="en-GB"/>
         </w:rPr>
         <w:pict>
-          <v:shape id="_x0000_s1169" type="#_x0000_t202" style="position:absolute;margin-left:170.95pt;margin-top:43.4pt;width:174.3pt;height:23.55pt;z-index:251691008">
-            <v:textbox style="mso-next-textbox:#_x0000_s1169">
+          <v:shape id="_x0000_s1208" type="#_x0000_t202" style="position:absolute;margin-left:170.95pt;margin-top:43.4pt;width:174.3pt;height:23.55pt;z-index:251665408">
+            <v:textbox style="mso-next-textbox:#_x0000_s1208">
               <w:txbxContent>
                 <w:p>
                   <w:pPr>
@@ -1750,7 +312,7 @@
           <w:lang w:eastAsia="en-GB"/>
         </w:rPr>
         <w:pict>
-          <v:shape id="_x0000_s1165" type="#_x0000_t32" style="position:absolute;margin-left:245.05pt;margin-top:114.1pt;width:.05pt;height:13.2pt;flip:x;z-index:251686912" o:connectortype="straight" strokecolor="#5a5a5a [2109]" strokeweight="1.75pt">
+          <v:shape id="_x0000_s1204" type="#_x0000_t32" style="position:absolute;margin-left:245.05pt;margin-top:114.1pt;width:.05pt;height:13.2pt;flip:x;z-index:251661312" o:connectortype="straight" strokecolor="#5a5a5a [2109]" strokeweight="1.75pt">
             <v:stroke endarrow="block"/>
           </v:shape>
         </w:pict>
@@ -1765,7 +327,7 @@
           <w:lang w:eastAsia="en-GB"/>
         </w:rPr>
         <w:pict>
-          <v:shape id="_x0000_s1167" type="#_x0000_t32" style="position:absolute;margin-left:197.6pt;margin-top:256.25pt;width:44.65pt;height:24.75pt;flip:x;z-index:251688960" o:connectortype="straight" strokecolor="#5a5a5a [2109]" strokeweight="1.75pt">
+          <v:shape id="_x0000_s1206" type="#_x0000_t32" style="position:absolute;margin-left:197.6pt;margin-top:256.25pt;width:44.65pt;height:24.75pt;flip:x;z-index:251663360" o:connectortype="straight" strokecolor="#5a5a5a [2109]" strokeweight="1.75pt">
             <v:stroke endarrow="block"/>
           </v:shape>
         </w:pict>
@@ -1780,8 +342,8 @@
           <w:lang w:eastAsia="en-GB"/>
         </w:rPr>
         <w:pict>
-          <v:shape id="_x0000_s1179" type="#_x0000_t202" style="position:absolute;margin-left:76.35pt;margin-top:287.65pt;width:133.25pt;height:24.2pt;z-index:251701248">
-            <v:textbox>
+          <v:shape id="_x0000_s1217" type="#_x0000_t202" style="position:absolute;margin-left:76.35pt;margin-top:287.65pt;width:133.25pt;height:24.2pt;z-index:251674624">
+            <v:textbox style="mso-next-textbox:#_x0000_s1217">
               <w:txbxContent>
                 <w:p>
                   <w:r>
@@ -1803,7 +365,7 @@
           <w:lang w:eastAsia="en-GB"/>
         </w:rPr>
         <w:pict>
-          <v:shape id="_x0000_s1166" type="#_x0000_t32" style="position:absolute;margin-left:242.25pt;margin-top:175.1pt;width:.05pt;height:27.4pt;z-index:251687936" o:connectortype="straight" strokecolor="#5a5a5a [2109]" strokeweight="1.75pt">
+          <v:shape id="_x0000_s1205" type="#_x0000_t32" style="position:absolute;margin-left:242.25pt;margin-top:175.1pt;width:.05pt;height:27.4pt;z-index:251662336" o:connectortype="straight" strokecolor="#5a5a5a [2109]" strokeweight="1.75pt">
             <v:stroke endarrow="block"/>
           </v:shape>
         </w:pict>
@@ -1818,12 +380,17 @@
           <w:lang w:eastAsia="en-GB"/>
         </w:rPr>
         <w:pict>
-          <v:shape id="_x0000_s1178" type="#_x0000_t202" style="position:absolute;margin-left:58.9pt;margin-top:86.2pt;width:368.25pt;height:25.25pt;z-index:251700224" strokecolor="black [3213]">
-            <v:textbox>
+          <v:shape id="_x0000_s1216" type="#_x0000_t202" style="position:absolute;margin-left:58.9pt;margin-top:86.2pt;width:368.25pt;height:25.25pt;z-index:251673600" strokecolor="black [3213]">
+            <v:textbox style="mso-next-textbox:#_x0000_s1216">
               <w:txbxContent>
                 <w:p>
+                  <w:proofErr w:type="gramStart"/>
                   <w:r>
-                    <w:t>Proportion of females die depending on female size and stochastic element</w:t>
+                    <w:t>Proportion of females die</w:t>
+                  </w:r>
+                  <w:proofErr w:type="gramEnd"/>
+                  <w:r>
+                    <w:t xml:space="preserve"> depending on female size and stochastic element</w:t>
                   </w:r>
                 </w:p>
               </w:txbxContent>
@@ -1841,8 +408,8 @@
           <w:lang w:eastAsia="en-GB"/>
         </w:rPr>
         <w:pict>
-          <v:shape id="_x0000_s1171" type="#_x0000_t202" style="position:absolute;margin-left:94.3pt;margin-top:205.75pt;width:266.5pt;height:45.05pt;z-index:251693056">
-            <v:textbox style="mso-next-textbox:#_x0000_s1171">
+          <v:shape id="_x0000_s1210" type="#_x0000_t202" style="position:absolute;margin-left:94.3pt;margin-top:205.75pt;width:266.5pt;height:45.05pt;z-index:251667456">
+            <v:textbox style="mso-next-textbox:#_x0000_s1210">
               <w:txbxContent>
                 <w:p>
                   <w:pPr>
@@ -1867,7 +434,7 @@
           <w:lang w:eastAsia="en-GB"/>
         </w:rPr>
         <w:pict>
-          <v:polyline id="_x0000_s1173" style="position:absolute;z-index:251695104" points="383pt,373.9pt,465.7pt,374pt,464.15pt,147.85pt,432.2pt,148.6pt" coordsize="1654,4523" filled="f" strokecolor="#5a5a5a [2109]" strokeweight="1.75pt">
+          <v:polyline id="_x0000_s1212" style="position:absolute;z-index:251669504" points="383pt,373.9pt,465.7pt,374pt,464.15pt,147.85pt,432.2pt,148.6pt" coordsize="1654,4523" filled="f" strokecolor="#5a5a5a [2109]" strokeweight="1.75pt">
             <v:stroke endarrow="block"/>
             <v:path arrowok="t"/>
           </v:polyline>
@@ -1883,8 +450,8 @@
           <w:lang w:eastAsia="en-GB"/>
         </w:rPr>
         <w:pict>
-          <v:shape id="_x0000_s1170" type="#_x0000_t202" style="position:absolute;margin-left:178.4pt;margin-top:132.5pt;width:252.35pt;height:36.15pt;z-index:251692032">
-            <v:textbox style="mso-next-textbox:#_x0000_s1170">
+          <v:shape id="_x0000_s1209" type="#_x0000_t202" style="position:absolute;margin-left:178.4pt;margin-top:132.5pt;width:252.35pt;height:36.15pt;z-index:251666432">
+            <v:textbox style="mso-next-textbox:#_x0000_s1209">
               <w:txbxContent>
                 <w:p>
                   <w:pPr>
@@ -1909,7 +476,7 @@
           <w:lang w:eastAsia="en-GB"/>
         </w:rPr>
         <w:pict>
-          <v:polyline id="_x0000_s1164" style="position:absolute;z-index:251685888" points="139.05pt,473pt,-1.65pt,473.5pt,-.55pt,57pt,153.35pt,55.15pt" coordsize="3100,8367" filled="f" strokecolor="#5a5a5a [2109]" strokeweight="1.75pt">
+          <v:polyline id="_x0000_s1203" style="position:absolute;z-index:251660288" points="139.05pt,473pt,-1.65pt,473.5pt,-.55pt,57pt,153.35pt,55.15pt" coordsize="3100,8367" filled="f" strokecolor="#5a5a5a [2109]" strokeweight="1.75pt">
             <v:stroke endarrow="block"/>
             <v:path arrowok="t"/>
           </v:polyline>
@@ -1969,7 +536,7 @@
           <w:lang w:eastAsia="en-GB"/>
         </w:rPr>
         <w:pict>
-          <v:shape id="_x0000_s1183" style="position:absolute;margin-left:367.9pt;margin-top:39.05pt;width:67.6pt;height:80pt;z-index:251705344" coordsize="1352,1600" path="m1051,1579v45,-31,243,21,272,-186c1352,1186,1339,561,1222,338,1105,115,823,106,619,53,415,,129,27,,20e" filled="f" strokecolor="#404040 [2429]" strokeweight="1.25pt">
+          <v:shape id="_x0000_s1221" style="position:absolute;margin-left:367.9pt;margin-top:39.05pt;width:67.6pt;height:80pt;z-index:251678720" coordsize="1352,1600" path="m1051,1579v45,-31,243,21,272,-186c1352,1186,1339,561,1222,338,1105,115,823,106,619,53,415,,129,27,,20e" filled="f" strokecolor="#404040 [2429]" strokeweight="1.25pt">
             <v:stroke endarrow="block"/>
             <v:path arrowok="t"/>
           </v:shape>
@@ -2009,7 +576,7 @@
           <w:lang w:eastAsia="en-GB"/>
         </w:rPr>
         <w:pict>
-          <v:shape id="_x0000_s1181" type="#_x0000_t202" style="position:absolute;margin-left:242.25pt;margin-top:14.95pt;width:172.55pt;height:24.2pt;z-index:251703296">
+          <v:shape id="_x0000_s1219" type="#_x0000_t202" style="position:absolute;margin-left:242.25pt;margin-top:14.95pt;width:172.55pt;height:24.2pt;z-index:251676672">
             <v:textbox>
               <w:txbxContent>
                 <w:p>
@@ -2046,18 +613,39 @@
           <w:rFonts w:cs="Times New Roman"/>
         </w:rPr>
       </w:pPr>
-    </w:p>
-    <w:p>
-      <w:pPr>
-        <w:pStyle w:val="ListParagraph"/>
-        <w:spacing w:before="360" w:after="360" w:line="480" w:lineRule="auto"/>
-        <w:ind w:left="0"/>
-        <w:contextualSpacing w:val="0"/>
-        <w:outlineLvl w:val="0"/>
-        <w:rPr>
-          <w:rFonts w:cs="Times New Roman"/>
-        </w:rPr>
-      </w:pPr>
+      <w:r>
+        <w:rPr>
+          <w:rFonts w:cs="Times New Roman"/>
+          <w:noProof/>
+          <w:lang w:eastAsia="en-GB"/>
+        </w:rPr>
+        <w:pict>
+          <v:shape id="_x0000_s1236" type="#_x0000_t202" style="position:absolute;margin-left:178.4pt;margin-top:25.6pt;width:131.5pt;height:20.25pt;z-index:251694080" stroked="f">
+            <v:textbox>
+              <w:txbxContent>
+                <w:p>
+                  <w:pPr>
+                    <w:rPr>
+                      <w:i/>
+                      <w:color w:val="FF0000"/>
+                      <w:lang w:val="en-CA"/>
+                    </w:rPr>
+                  </w:pPr>
+                  <w:r>
+                    <w:rPr>
+                      <w:i/>
+                      <w:color w:val="FF0000"/>
+                      <w:lang w:val="en-CA"/>
+                    </w:rPr>
+                    <w:t>Variable cost of dispersal</w:t>
+                  </w:r>
+                </w:p>
+              </w:txbxContent>
+            </v:textbox>
+            <w10:wrap type="topAndBottom"/>
+          </v:shape>
+        </w:pict>
+      </w:r>
       <w:r>
         <w:rPr>
           <w:rFonts w:cs="Times New Roman"/>
@@ -2068,7 +656,7 @@
           <w:lang w:eastAsia="en-GB"/>
         </w:rPr>
         <w:pict>
-          <v:shape id="_x0000_s1168" type="#_x0000_t202" style="position:absolute;margin-left:163.2pt;margin-top:38.15pt;width:211.95pt;height:35.35pt;z-index:251689984">
+          <v:shape id="_x0000_s1207" type="#_x0000_t202" style="position:absolute;margin-left:148.85pt;margin-top:72.85pt;width:211.95pt;height:35.35pt;z-index:251664384">
             <v:textbox>
               <w:txbxContent>
                 <w:p>
@@ -2108,11 +696,44 @@
         <w:outlineLvl w:val="0"/>
         <w:rPr>
           <w:rFonts w:cs="Times New Roman"/>
+          <w:sz w:val="20"/>
+          <w:szCs w:val="20"/>
+        </w:rPr>
+      </w:pPr>
+      <w:r>
+        <w:rPr>
+          <w:rFonts w:cs="Times New Roman"/>
           <w:b/>
           <w:sz w:val="20"/>
           <w:szCs w:val="20"/>
         </w:rPr>
-      </w:pPr>
+        <w:t>Figure 5</w:t>
+      </w:r>
+      <w:r>
+        <w:rPr>
+          <w:rFonts w:cs="Times New Roman"/>
+          <w:sz w:val="20"/>
+          <w:szCs w:val="20"/>
+        </w:rPr>
+        <w:t>: Flow chart demonstrating the proposed outline of my model. I am assuming the female size is directly related to female fitness. Each solid arrow represents one time tick.</w:t>
+      </w:r>
+    </w:p>
+    <w:p>
+      <w:pPr>
+        <w:rPr>
+          <w:rFonts w:cs="Times New Roman"/>
+          <w:sz w:val="20"/>
+          <w:szCs w:val="20"/>
+        </w:rPr>
+      </w:pPr>
+      <w:r>
+        <w:rPr>
+          <w:rFonts w:cs="Times New Roman"/>
+          <w:sz w:val="20"/>
+          <w:szCs w:val="20"/>
+        </w:rPr>
+        <w:br w:type="page"/>
+      </w:r>
     </w:p>
     <w:p>
       <w:pPr>
@@ -2123,47 +744,21 @@
         <w:jc w:val="both"/>
         <w:outlineLvl w:val="0"/>
         <w:rPr>
+          <w:rFonts w:cs="Times New Roman"/>
           <w:sz w:val="20"/>
           <w:szCs w:val="20"/>
-          <w:u w:val="single"/>
-        </w:rPr>
-      </w:pPr>
-      <w:r>
-        <w:rPr>
-          <w:rFonts w:cs="Times New Roman"/>
-          <w:b/>
-          <w:sz w:val="20"/>
-          <w:szCs w:val="20"/>
-        </w:rPr>
-        <w:lastRenderedPageBreak/>
-        <w:t>Figure 5</w:t>
-      </w:r>
-      <w:r>
-        <w:rPr>
-          <w:rFonts w:cs="Times New Roman"/>
-          <w:sz w:val="20"/>
-          <w:szCs w:val="20"/>
-        </w:rPr>
-        <w:t xml:space="preserve">: Flow chart demonstrating </w:t>
-      </w:r>
-      <w:r>
-        <w:rPr>
-          <w:rFonts w:cs="Times New Roman"/>
-          <w:sz w:val="20"/>
-          <w:szCs w:val="20"/>
-        </w:rPr>
-        <w:t>the proposed outline of my model. I am assuming the female size is directly related to female fitness.</w:t>
-      </w:r>
-      <w:r>
-        <w:rPr>
-          <w:rFonts w:cs="Times New Roman"/>
-          <w:sz w:val="20"/>
-          <w:szCs w:val="20"/>
-        </w:rPr>
-        <w:t xml:space="preserve"> Each solid arrow represents one time tick.</w:t>
-      </w:r>
+        </w:rPr>
+      </w:pPr>
     </w:p>
     <w:p>
+      <w:pPr>
+        <w:pStyle w:val="ListParagraph"/>
+        <w:spacing w:before="360" w:after="360"/>
+        <w:ind w:left="0"/>
+        <w:contextualSpacing w:val="0"/>
+        <w:jc w:val="both"/>
+        <w:outlineLvl w:val="0"/>
+      </w:pPr>
       <w:r>
         <w:rPr>
           <w:b/>
@@ -2171,7 +766,7 @@
           <w:lang w:val="en-CA" w:eastAsia="en-CA"/>
         </w:rPr>
         <w:pict>
-          <v:shape id="_x0000_s1194" type="#_x0000_t32" style="position:absolute;margin-left:147.3pt;margin-top:17.8pt;width:61.55pt;height:.05pt;z-index:251717632" o:connectortype="straight">
+          <v:shape id="_x0000_s1231" type="#_x0000_t32" style="position:absolute;left:0;text-align:left;margin-left:147.3pt;margin-top:17.8pt;width:61.55pt;height:.05pt;z-index:251688960" o:connectortype="straight">
             <v:stroke startarrow="block"/>
           </v:shape>
         </w:pict>
@@ -2183,8 +778,8 @@
           <w:lang w:eastAsia="en-GB"/>
         </w:rPr>
         <w:pict>
-          <v:shape id="_x0000_s1201" type="#_x0000_t202" style="position:absolute;margin-left:226.6pt;margin-top:17.8pt;width:237.35pt;height:185.35pt;z-index:251723776" stroked="f">
-            <v:textbox style="mso-next-textbox:#_x0000_s1201">
+          <v:shape id="_x0000_s1235" type="#_x0000_t202" style="position:absolute;left:0;text-align:left;margin-left:226.6pt;margin-top:17.8pt;width:237.35pt;height:185.35pt;z-index:251693056" stroked="f">
+            <v:textbox style="mso-next-textbox:#_x0000_s1235">
               <w:txbxContent>
                 <w:p>
                   <w:pPr>
@@ -2273,7 +868,7 @@
           <w:lang w:val="en-CA" w:eastAsia="en-CA"/>
         </w:rPr>
         <w:pict>
-          <v:shape id="_x0000_s1193" type="#_x0000_t32" style="position:absolute;margin-left:208.9pt;margin-top:17.8pt;width:0;height:130.45pt;flip:y;z-index:251716608" o:connectortype="straight"/>
+          <v:shape id="_x0000_s1230" type="#_x0000_t32" style="position:absolute;left:0;text-align:left;margin-left:208.9pt;margin-top:17.8pt;width:0;height:130.45pt;flip:y;z-index:251687936" o:connectortype="straight"/>
         </w:pict>
       </w:r>
       <w:r>
@@ -2282,8 +877,8 @@
           <w:lang w:val="en-CA" w:eastAsia="en-CA"/>
         </w:rPr>
         <w:pict>
-          <v:shape id="_x0000_s1187" type="#_x0000_t202" style="position:absolute;margin-left:49pt;margin-top:7.75pt;width:89.65pt;height:24.9pt;z-index:251710464">
-            <v:textbox style="mso-next-textbox:#_x0000_s1187">
+          <v:shape id="_x0000_s1224" type="#_x0000_t202" style="position:absolute;left:0;text-align:left;margin-left:49pt;margin-top:7.75pt;width:89.65pt;height:24.9pt;z-index:251681792">
+            <v:textbox style="mso-next-textbox:#_x0000_s1224">
               <w:txbxContent>
                 <w:p>
                   <w:pPr>
@@ -2335,7 +930,7 @@
           <w:lang w:val="en-CA" w:eastAsia="en-CA"/>
         </w:rPr>
         <w:pict>
-          <v:shape id="_x0000_s1190" type="#_x0000_t32" style="position:absolute;margin-left:94.95pt;margin-top:13.2pt;width:.65pt;height:15.15pt;z-index:251713536" o:connectortype="straight">
+          <v:shape id="_x0000_s1227" type="#_x0000_t32" style="position:absolute;margin-left:94.95pt;margin-top:13.2pt;width:.65pt;height:15.15pt;z-index:251684864" o:connectortype="straight">
             <v:stroke endarrow="block"/>
           </v:shape>
         </w:pict>
@@ -2349,8 +944,8 @@
           <w:lang w:val="en-CA" w:eastAsia="en-CA"/>
         </w:rPr>
         <w:pict>
-          <v:shape id="_x0000_s1189" type="#_x0000_t202" style="position:absolute;margin-left:5.05pt;margin-top:6.2pt;width:181.3pt;height:42.2pt;z-index:251712512">
-            <v:textbox style="mso-next-textbox:#_x0000_s1189">
+          <v:shape id="_x0000_s1226" type="#_x0000_t202" style="position:absolute;margin-left:5.05pt;margin-top:6.2pt;width:181.3pt;height:42.2pt;z-index:251683840">
+            <v:textbox style="mso-next-textbox:#_x0000_s1226">
               <w:txbxContent>
                 <w:p>
                   <w:pPr>
@@ -2375,7 +970,17 @@
                       <w:szCs w:val="18"/>
                       <w:lang w:val="en-CA"/>
                     </w:rPr>
-                    <w:t xml:space="preserve">, a </w:t>
+                    <w:t xml:space="preserve">, </w:t>
+                  </w:r>
+                  <w:proofErr w:type="gramStart"/>
+                  <w:r>
+                    <w:rPr>
+                      <w:i/>
+                      <w:sz w:val="18"/>
+                      <w:szCs w:val="18"/>
+                      <w:lang w:val="en-CA"/>
+                    </w:rPr>
+                    <w:t xml:space="preserve">a </w:t>
                   </w:r>
                   <w:r>
                     <w:rPr>
@@ -2383,7 +988,16 @@
                       <w:szCs w:val="18"/>
                       <w:lang w:val="en-CA"/>
                     </w:rPr>
-                    <w:t xml:space="preserve">, proportional to </w:t>
+                    <w:t>,</w:t>
+                  </w:r>
+                  <w:proofErr w:type="gramEnd"/>
+                  <w:r>
+                    <w:rPr>
+                      <w:sz w:val="18"/>
+                      <w:szCs w:val="18"/>
+                      <w:lang w:val="en-CA"/>
+                    </w:rPr>
+                    <w:t xml:space="preserve"> proportional to </w:t>
                   </w:r>
                   <w:r>
                     <w:rPr>
@@ -2422,7 +1036,7 @@
           <w:lang w:val="en-CA" w:eastAsia="en-CA"/>
         </w:rPr>
         <w:pict>
-          <v:shape id="_x0000_s1188" type="#_x0000_t32" style="position:absolute;margin-left:95.6pt;margin-top:5.5pt;width:0;height:18.4pt;z-index:251711488" o:connectortype="straight">
+          <v:shape id="_x0000_s1225" type="#_x0000_t32" style="position:absolute;margin-left:95.6pt;margin-top:5.5pt;width:0;height:18.4pt;z-index:251682816" o:connectortype="straight">
             <v:stroke endarrow="block"/>
           </v:shape>
         </w:pict>
@@ -2446,7 +1060,7 @@
           <w:lang w:val="en-CA" w:eastAsia="en-CA"/>
         </w:rPr>
         <w:pict>
-          <v:shape id="_x0000_s1192" type="#_x0000_t32" style="position:absolute;left:0;text-align:left;margin-left:147.3pt;margin-top:21.05pt;width:61.55pt;height:0;z-index:251715584" o:connectortype="straight"/>
+          <v:shape id="_x0000_s1229" type="#_x0000_t32" style="position:absolute;left:0;text-align:left;margin-left:147.3pt;margin-top:21.05pt;width:61.55pt;height:0;z-index:251686912" o:connectortype="straight"/>
         </w:pict>
       </w:r>
       <w:r>
@@ -2456,7 +1070,7 @@
           <w:lang w:val="en-CA" w:eastAsia="en-CA"/>
         </w:rPr>
         <w:pict>
-          <v:shape id="_x0000_s1191" type="#_x0000_t202" style="position:absolute;left:0;text-align:left;margin-left:47.15pt;margin-top:6.15pt;width:94.9pt;height:36.7pt;z-index:251714560">
+          <v:shape id="_x0000_s1228" type="#_x0000_t202" style="position:absolute;left:0;text-align:left;margin-left:47.15pt;margin-top:6.15pt;width:94.9pt;height:36.7pt;z-index:251685888">
             <v:textbox>
               <w:txbxContent>
                 <w:p>
@@ -2527,7 +1141,7 @@
           <w:lang w:val="en-CA" w:eastAsia="en-CA"/>
         </w:rPr>
         <w:pict>
-          <v:shape id="_x0000_s1195" type="#_x0000_t32" style="position:absolute;left:0;text-align:left;margin-left:94.95pt;margin-top:23.45pt;width:.65pt;height:17.8pt;flip:x;z-index:251718656" o:connectortype="straight">
+          <v:shape id="_x0000_s1232" type="#_x0000_t32" style="position:absolute;left:0;text-align:left;margin-left:94.95pt;margin-top:23.45pt;width:.65pt;height:17.8pt;flip:x;z-index:251689984" o:connectortype="straight">
             <v:stroke endarrow="block"/>
           </v:shape>
         </w:pict>
@@ -2551,7 +1165,7 @@
           <w:lang w:val="en-CA" w:eastAsia="en-CA"/>
         </w:rPr>
         <w:pict>
-          <v:shape id="_x0000_s1196" type="#_x0000_t202" style="position:absolute;left:0;text-align:left;margin-left:54.35pt;margin-top:21.95pt;width:81.85pt;height:24.2pt;z-index:251719680">
+          <v:shape id="_x0000_s1233" type="#_x0000_t202" style="position:absolute;left:0;text-align:left;margin-left:54.35pt;margin-top:21.95pt;width:81.85pt;height:24.2pt;z-index:251691008">
             <v:textbox>
               <w:txbxContent>
                 <w:p>
@@ -2592,180 +1206,1391 @@
     </w:p>
     <w:p>
       <w:pPr>
+        <w:spacing w:before="360" w:after="360" w:line="360" w:lineRule="auto"/>
+        <w:jc w:val="both"/>
+        <w:rPr>
+          <w:sz w:val="24"/>
+          <w:szCs w:val="24"/>
+        </w:rPr>
+      </w:pPr>
+      <w:r>
+        <w:rPr>
+          <w:sz w:val="24"/>
+          <w:szCs w:val="24"/>
+        </w:rPr>
+        <w:t>The a</w:t>
+      </w:r>
+      <w:r>
+        <w:rPr>
+          <w:sz w:val="24"/>
+          <w:szCs w:val="24"/>
+        </w:rPr>
+        <w:t xml:space="preserve">mount of food </w:t>
+      </w:r>
+      <w:r>
+        <w:rPr>
+          <w:sz w:val="24"/>
+          <w:szCs w:val="24"/>
+        </w:rPr>
+        <w:t>obtained by a nest will be</w:t>
+      </w:r>
+      <w:r>
+        <w:rPr>
+          <w:sz w:val="24"/>
+          <w:szCs w:val="24"/>
+        </w:rPr>
+        <w:t xml:space="preserve"> proportional to the number of each instar</w:t>
+      </w:r>
+      <w:r>
+        <w:rPr>
+          <w:sz w:val="24"/>
+          <w:szCs w:val="24"/>
+        </w:rPr>
+        <w:t xml:space="preserve"> present</w:t>
+      </w:r>
+      <w:r>
+        <w:rPr>
+          <w:sz w:val="24"/>
+          <w:szCs w:val="24"/>
+        </w:rPr>
+        <w:t xml:space="preserve">. For example </w:t>
+      </w:r>
+      <w:r>
+        <w:rPr>
+          <w:sz w:val="24"/>
+          <w:szCs w:val="24"/>
+        </w:rPr>
+        <w:t>each adult contributes x amount of food, each subadult contributes x/2 amount of food</w:t>
+      </w:r>
+      <w:r>
+        <w:rPr>
+          <w:sz w:val="24"/>
+          <w:szCs w:val="24"/>
+        </w:rPr>
+        <w:t xml:space="preserve">. </w:t>
+      </w:r>
+      <w:r>
+        <w:rPr>
+          <w:sz w:val="24"/>
+          <w:szCs w:val="24"/>
+        </w:rPr>
+        <w:t xml:space="preserve">This </w:t>
+      </w:r>
+      <w:r>
+        <w:rPr>
+          <w:sz w:val="24"/>
+          <w:szCs w:val="24"/>
+        </w:rPr>
+        <w:t>will be</w:t>
+      </w:r>
+      <w:r>
+        <w:rPr>
+          <w:sz w:val="24"/>
+          <w:szCs w:val="24"/>
+        </w:rPr>
+        <w:t xml:space="preserve"> scaled by a unimodal group size function so individuals at intermediate group sizes get most food per capita</w:t>
+      </w:r>
+      <w:r>
+        <w:rPr>
+          <w:sz w:val="24"/>
+          <w:szCs w:val="24"/>
+        </w:rPr>
+        <w:t xml:space="preserve"> as</w:t>
+      </w:r>
+      <w:r>
+        <w:rPr>
+          <w:sz w:val="24"/>
+          <w:szCs w:val="24"/>
+        </w:rPr>
+        <w:t xml:space="preserve"> we assume that prey capture efficiency</w:t>
+      </w:r>
+      <w:r>
+        <w:rPr>
+          <w:sz w:val="24"/>
+          <w:szCs w:val="24"/>
+        </w:rPr>
+        <w:t xml:space="preserve"> and size of insects captured</w:t>
+      </w:r>
+      <w:r>
+        <w:rPr>
+          <w:sz w:val="24"/>
+          <w:szCs w:val="24"/>
+        </w:rPr>
+        <w:t xml:space="preserve"> increases as group size increase</w:t>
+      </w:r>
+      <w:r>
+        <w:rPr>
+          <w:sz w:val="24"/>
+          <w:szCs w:val="24"/>
+        </w:rPr>
+        <w:t>s</w:t>
+      </w:r>
+      <w:r>
+        <w:rPr>
+          <w:sz w:val="24"/>
+          <w:szCs w:val="24"/>
+        </w:rPr>
+        <w:t xml:space="preserve">, but amount of web surface area to </w:t>
+      </w:r>
+      <w:r>
+        <w:rPr>
+          <w:sz w:val="24"/>
+          <w:szCs w:val="24"/>
+        </w:rPr>
+        <w:t>individual</w:t>
+      </w:r>
+      <w:r>
+        <w:rPr>
+          <w:sz w:val="24"/>
+          <w:szCs w:val="24"/>
+        </w:rPr>
+        <w:t xml:space="preserve"> decreases as nest size increases, resulting in </w:t>
+      </w:r>
+      <w:r>
+        <w:rPr>
+          <w:sz w:val="24"/>
+          <w:szCs w:val="24"/>
+        </w:rPr>
+        <w:t xml:space="preserve">less prey landing in the web </w:t>
+      </w:r>
+      <w:r>
+        <w:rPr>
+          <w:rFonts w:ascii="Calibri" w:hAnsi="Calibri"/>
+          <w:sz w:val="24"/>
+        </w:rPr>
+        <w:t>(Yip et al. 2008</w:t>
+      </w:r>
+      <w:r>
+        <w:rPr>
+          <w:rFonts w:ascii="Calibri" w:hAnsi="Calibri"/>
+          <w:sz w:val="24"/>
+        </w:rPr>
+        <w:t>)</w:t>
+      </w:r>
+    </w:p>
+    <w:p>
+      <w:pPr>
+        <w:spacing w:before="360" w:after="360" w:line="360" w:lineRule="auto"/>
+        <w:jc w:val="both"/>
+        <w:rPr>
+          <w:b/>
+          <w:sz w:val="24"/>
+          <w:szCs w:val="24"/>
+        </w:rPr>
+      </w:pPr>
+      <w:r>
+        <w:rPr>
+          <w:b/>
+          <w:sz w:val="24"/>
+          <w:szCs w:val="24"/>
+        </w:rPr>
+        <w:t xml:space="preserve">Dispersal will be modelled by three different mechanisms: </w:t>
+      </w:r>
+    </w:p>
+    <w:p>
+      <w:pPr>
+        <w:spacing w:before="360" w:after="360" w:line="360" w:lineRule="auto"/>
+        <w:jc w:val="both"/>
+        <w:rPr>
+          <w:sz w:val="24"/>
+          <w:szCs w:val="24"/>
+        </w:rPr>
+      </w:pPr>
+      <w:r>
+        <w:rPr>
+          <w:sz w:val="24"/>
+          <w:szCs w:val="24"/>
+        </w:rPr>
+        <w:t xml:space="preserve">(1) </w:t>
+      </w:r>
+      <w:r>
+        <w:rPr>
+          <w:b/>
+          <w:sz w:val="24"/>
+          <w:szCs w:val="24"/>
+        </w:rPr>
+        <w:t xml:space="preserve">Direct fitness only </w:t>
+      </w:r>
+      <w:r>
+        <w:rPr>
+          <w:sz w:val="24"/>
+          <w:szCs w:val="24"/>
+        </w:rPr>
+        <w:t xml:space="preserve">where individual only </w:t>
+      </w:r>
+      <w:proofErr w:type="gramStart"/>
+      <w:r>
+        <w:rPr>
+          <w:sz w:val="24"/>
+          <w:szCs w:val="24"/>
+        </w:rPr>
+        <w:t>disperse</w:t>
+      </w:r>
+      <w:proofErr w:type="gramEnd"/>
+      <w:r>
+        <w:rPr>
+          <w:sz w:val="24"/>
+          <w:szCs w:val="24"/>
+        </w:rPr>
+        <w:t xml:space="preserve"> once their lifetime reproductive success would be l</w:t>
+      </w:r>
+      <w:r>
+        <w:rPr>
+          <w:sz w:val="24"/>
+          <w:szCs w:val="24"/>
+        </w:rPr>
+        <w:t>ower if they stayed in the</w:t>
+      </w:r>
+      <w:r>
+        <w:rPr>
+          <w:sz w:val="24"/>
+          <w:szCs w:val="24"/>
+        </w:rPr>
+        <w:t xml:space="preserve"> parental colony</w:t>
+      </w:r>
+      <w:r>
+        <w:rPr>
+          <w:sz w:val="24"/>
+          <w:szCs w:val="24"/>
+        </w:rPr>
+        <w:t xml:space="preserve">. If there is a high cost to dispersal only fitter individuals should </w:t>
+      </w:r>
+      <w:proofErr w:type="gramStart"/>
+      <w:r>
+        <w:rPr>
+          <w:sz w:val="24"/>
+          <w:szCs w:val="24"/>
+        </w:rPr>
+        <w:t>disperse</w:t>
+      </w:r>
+      <w:r>
+        <w:rPr>
+          <w:sz w:val="24"/>
+          <w:szCs w:val="24"/>
+        </w:rPr>
+        <w:t>(</w:t>
+      </w:r>
+      <w:proofErr w:type="gramEnd"/>
+      <w:r>
+        <w:rPr>
+          <w:sz w:val="24"/>
+          <w:szCs w:val="24"/>
+        </w:rPr>
+        <w:t>?</w:t>
+      </w:r>
+      <w:r>
+        <w:rPr>
+          <w:sz w:val="24"/>
+          <w:szCs w:val="24"/>
+        </w:rPr>
+        <w:t>)</w:t>
+      </w:r>
+    </w:p>
+    <w:p>
+      <w:pPr>
+        <w:spacing w:before="360" w:after="360" w:line="360" w:lineRule="auto"/>
+        <w:jc w:val="both"/>
+        <w:rPr>
+          <w:sz w:val="24"/>
+          <w:szCs w:val="24"/>
+        </w:rPr>
+      </w:pPr>
+      <w:r>
+        <w:rPr>
+          <w:sz w:val="24"/>
+          <w:szCs w:val="24"/>
+        </w:rPr>
+        <w:t>(2)</w:t>
+      </w:r>
+      <w:r>
+        <w:rPr>
+          <w:b/>
+          <w:sz w:val="24"/>
+          <w:szCs w:val="24"/>
+        </w:rPr>
+        <w:t xml:space="preserve"> Indirect and direct fitness</w:t>
+      </w:r>
+      <w:r>
+        <w:rPr>
+          <w:sz w:val="24"/>
+          <w:szCs w:val="24"/>
+        </w:rPr>
+        <w:t xml:space="preserve"> where both their indirect and direct fitness af</w:t>
+      </w:r>
+      <w:r>
+        <w:rPr>
+          <w:sz w:val="24"/>
+          <w:szCs w:val="24"/>
+        </w:rPr>
+        <w:t>fect whether they will disperse. Not sure about the fitness of these individuals, potentially only fitter individuals will disperse</w:t>
+      </w:r>
+    </w:p>
+    <w:p>
+      <w:pPr>
+        <w:spacing w:before="360" w:after="360" w:line="360" w:lineRule="auto"/>
+        <w:jc w:val="both"/>
+        <w:rPr>
+          <w:rFonts w:cs="Times New Roman"/>
+          <w:b/>
+          <w:sz w:val="28"/>
+          <w:szCs w:val="28"/>
+          <w:u w:val="single"/>
+        </w:rPr>
+      </w:pPr>
+      <w:r>
+        <w:rPr>
+          <w:sz w:val="24"/>
+          <w:szCs w:val="24"/>
+        </w:rPr>
+        <w:t xml:space="preserve">(3) </w:t>
+      </w:r>
+      <w:r>
+        <w:rPr>
+          <w:b/>
+          <w:sz w:val="24"/>
+          <w:szCs w:val="24"/>
+        </w:rPr>
+        <w:t>Forced ejection</w:t>
+      </w:r>
+      <w:r>
+        <w:rPr>
+          <w:sz w:val="24"/>
+          <w:szCs w:val="24"/>
+        </w:rPr>
+        <w:t xml:space="preserve"> from the colony to maintain the colony at the optimum group size.</w:t>
+      </w:r>
+      <w:r>
+        <w:rPr>
+          <w:sz w:val="24"/>
+          <w:szCs w:val="24"/>
+        </w:rPr>
+        <w:t xml:space="preserve"> In this case lower fitness individuals will disperse as they will be the ones most likely to be expelled from the colony/population</w:t>
+      </w:r>
+    </w:p>
+    <w:p>
+      <w:pPr>
+        <w:spacing w:line="360" w:lineRule="auto"/>
+        <w:rPr>
+          <w:rFonts w:cs="Times New Roman"/>
+          <w:sz w:val="24"/>
+          <w:szCs w:val="24"/>
+          <w:u w:val="single"/>
+        </w:rPr>
+      </w:pPr>
+      <w:r>
+        <w:rPr>
+          <w:rFonts w:cs="Times New Roman"/>
+          <w:sz w:val="24"/>
+          <w:szCs w:val="24"/>
+          <w:u w:val="single"/>
+        </w:rPr>
+        <w:t>Factorial design:</w:t>
+      </w:r>
+      <w:r>
+        <w:rPr>
+          <w:rFonts w:cs="Times New Roman"/>
+          <w:sz w:val="24"/>
+          <w:szCs w:val="24"/>
+          <w:u w:val="single"/>
+        </w:rPr>
+        <w:t xml:space="preserve"> </w:t>
+      </w:r>
+      <w:r>
+        <w:rPr>
+          <w:rFonts w:cs="Times New Roman"/>
+          <w:sz w:val="24"/>
+          <w:szCs w:val="24"/>
+        </w:rPr>
+        <w:t xml:space="preserve"> </w:t>
+      </w:r>
+      <w:r>
+        <w:rPr>
+          <w:rFonts w:cs="Times New Roman"/>
+          <w:i/>
+          <w:sz w:val="24"/>
+          <w:szCs w:val="24"/>
+        </w:rPr>
+        <w:t>Resource allocation</w:t>
+      </w:r>
+      <w:r>
+        <w:rPr>
+          <w:rFonts w:cs="Times New Roman"/>
+          <w:sz w:val="24"/>
+          <w:szCs w:val="24"/>
+        </w:rPr>
+        <w:t xml:space="preserve"> </w:t>
+      </w:r>
+      <w:proofErr w:type="spellStart"/>
+      <w:r>
+        <w:rPr>
+          <w:rFonts w:cs="Times New Roman"/>
+          <w:sz w:val="24"/>
+          <w:szCs w:val="24"/>
+        </w:rPr>
+        <w:t>vs</w:t>
+      </w:r>
+      <w:proofErr w:type="spellEnd"/>
+      <w:r>
+        <w:rPr>
+          <w:rFonts w:cs="Times New Roman"/>
+          <w:i/>
+          <w:sz w:val="24"/>
+          <w:szCs w:val="24"/>
+        </w:rPr>
+        <w:t xml:space="preserve"> </w:t>
+      </w:r>
+      <w:r>
+        <w:rPr>
+          <w:rFonts w:cs="Times New Roman"/>
+          <w:i/>
+          <w:sz w:val="24"/>
+          <w:szCs w:val="24"/>
+        </w:rPr>
+        <w:t>dispersal method</w:t>
+      </w:r>
+      <w:r>
+        <w:rPr>
+          <w:rFonts w:cs="Times New Roman"/>
+          <w:sz w:val="24"/>
+          <w:szCs w:val="24"/>
+        </w:rPr>
+        <w:t xml:space="preserve"> </w:t>
+      </w:r>
+      <w:proofErr w:type="spellStart"/>
+      <w:proofErr w:type="gramStart"/>
+      <w:r>
+        <w:rPr>
+          <w:rFonts w:cs="Times New Roman"/>
+          <w:sz w:val="24"/>
+          <w:szCs w:val="24"/>
+        </w:rPr>
+        <w:t>vs</w:t>
+      </w:r>
+      <w:proofErr w:type="spellEnd"/>
+      <w:r>
+        <w:rPr>
+          <w:rFonts w:cs="Times New Roman"/>
+          <w:sz w:val="24"/>
+          <w:szCs w:val="24"/>
+        </w:rPr>
+        <w:t xml:space="preserve">  </w:t>
+      </w:r>
+      <w:r>
+        <w:rPr>
+          <w:rFonts w:cs="Times New Roman"/>
+          <w:i/>
+          <w:sz w:val="24"/>
+          <w:szCs w:val="24"/>
+        </w:rPr>
+        <w:t>cost</w:t>
+      </w:r>
+      <w:proofErr w:type="gramEnd"/>
+      <w:r>
+        <w:rPr>
+          <w:rFonts w:cs="Times New Roman"/>
+          <w:i/>
+          <w:sz w:val="24"/>
+          <w:szCs w:val="24"/>
+        </w:rPr>
+        <w:t xml:space="preserve"> of dispersal(?)</w:t>
+      </w:r>
+    </w:p>
+    <w:p>
+      <w:pPr>
+        <w:spacing w:line="360" w:lineRule="auto"/>
+        <w:rPr>
+          <w:rFonts w:cs="Times New Roman"/>
+          <w:b/>
+          <w:sz w:val="24"/>
+          <w:szCs w:val="24"/>
+        </w:rPr>
+      </w:pPr>
+    </w:p>
+    <w:p>
+      <w:pPr>
+        <w:spacing w:line="360" w:lineRule="auto"/>
+        <w:rPr>
+          <w:rFonts w:cs="Times New Roman"/>
+          <w:b/>
+          <w:sz w:val="24"/>
+          <w:szCs w:val="24"/>
+        </w:rPr>
+      </w:pPr>
+      <w:r>
+        <w:rPr>
+          <w:rFonts w:cs="Times New Roman"/>
+          <w:b/>
+          <w:sz w:val="24"/>
+          <w:szCs w:val="24"/>
+        </w:rPr>
+        <w:t xml:space="preserve">Main hypothesis 1: </w:t>
+      </w:r>
+      <w:r>
+        <w:rPr>
+          <w:rFonts w:cs="Times New Roman"/>
+          <w:b/>
+          <w:sz w:val="24"/>
+          <w:szCs w:val="24"/>
+        </w:rPr>
+        <w:t xml:space="preserve">The degree of dynamically instability </w:t>
+      </w:r>
+      <w:proofErr w:type="spellStart"/>
+      <w:r>
+        <w:rPr>
+          <w:rFonts w:cs="Times New Roman"/>
+          <w:b/>
+          <w:sz w:val="24"/>
+          <w:szCs w:val="24"/>
+        </w:rPr>
+        <w:t>vs</w:t>
+      </w:r>
+      <w:proofErr w:type="spellEnd"/>
+      <w:r>
+        <w:rPr>
+          <w:rFonts w:cs="Times New Roman"/>
+          <w:b/>
+          <w:sz w:val="24"/>
+          <w:szCs w:val="24"/>
+        </w:rPr>
+        <w:t xml:space="preserve"> amount of scramble competition and </w:t>
+      </w:r>
+      <w:r>
+        <w:rPr>
+          <w:rFonts w:cs="Times New Roman"/>
+          <w:b/>
+          <w:sz w:val="24"/>
+          <w:szCs w:val="24"/>
+        </w:rPr>
+        <w:t>dispersal mechanism</w:t>
+      </w:r>
+    </w:p>
+    <w:p>
+      <w:pPr>
+        <w:spacing w:before="360" w:after="360" w:line="360" w:lineRule="auto"/>
+        <w:jc w:val="both"/>
+        <w:rPr>
+          <w:b/>
+          <w:sz w:val="24"/>
+          <w:szCs w:val="24"/>
+        </w:rPr>
+      </w:pPr>
+      <w:r>
+        <w:rPr>
+          <w:b/>
+          <w:sz w:val="24"/>
+          <w:szCs w:val="24"/>
+        </w:rPr>
+        <w:t>I will investigate this by determining:</w:t>
+      </w:r>
+    </w:p>
+    <w:p>
+      <w:pPr>
+        <w:pStyle w:val="ListParagraph"/>
+        <w:numPr>
+          <w:ilvl w:val="0"/>
+          <w:numId w:val="31"/>
+        </w:numPr>
+        <w:spacing w:before="240" w:line="360" w:lineRule="auto"/>
+        <w:jc w:val="both"/>
+        <w:outlineLvl w:val="0"/>
+        <w:rPr>
+          <w:i/>
+          <w:sz w:val="24"/>
+          <w:szCs w:val="24"/>
+        </w:rPr>
+      </w:pPr>
+      <w:r>
+        <w:rPr>
+          <w:i/>
+          <w:sz w:val="24"/>
+          <w:szCs w:val="24"/>
+        </w:rPr>
+        <w:t>The d</w:t>
+      </w:r>
+      <w:r>
+        <w:rPr>
+          <w:i/>
+          <w:sz w:val="24"/>
+          <w:szCs w:val="24"/>
+        </w:rPr>
+        <w:t xml:space="preserve">egree of intrinsic instability </w:t>
+      </w:r>
+      <w:r>
+        <w:rPr>
+          <w:i/>
+          <w:sz w:val="24"/>
+          <w:szCs w:val="24"/>
+        </w:rPr>
+        <w:t xml:space="preserve">relative </w:t>
+      </w:r>
+      <w:r>
+        <w:rPr>
+          <w:i/>
+          <w:sz w:val="24"/>
+          <w:szCs w:val="24"/>
+        </w:rPr>
+        <w:t>to</w:t>
+      </w:r>
+      <w:r>
+        <w:rPr>
+          <w:i/>
+          <w:sz w:val="24"/>
+          <w:szCs w:val="24"/>
+        </w:rPr>
+        <w:t xml:space="preserve"> degree of scramble competition</w:t>
+      </w:r>
+      <w:r>
+        <w:rPr>
+          <w:i/>
+          <w:sz w:val="24"/>
+          <w:szCs w:val="24"/>
+        </w:rPr>
+        <w:t xml:space="preserve"> and dispersal method</w:t>
+      </w:r>
+    </w:p>
+    <w:p>
+      <w:pPr>
+        <w:pStyle w:val="ListParagraph"/>
+        <w:numPr>
+          <w:ilvl w:val="0"/>
+          <w:numId w:val="31"/>
+        </w:numPr>
+        <w:spacing w:before="240" w:line="360" w:lineRule="auto"/>
+        <w:jc w:val="both"/>
+        <w:outlineLvl w:val="0"/>
+        <w:rPr>
+          <w:i/>
+          <w:sz w:val="24"/>
+          <w:szCs w:val="24"/>
+        </w:rPr>
+      </w:pPr>
+      <w:r>
+        <w:rPr>
+          <w:i/>
+          <w:sz w:val="24"/>
+          <w:szCs w:val="24"/>
+        </w:rPr>
+        <w:t>N</w:t>
+      </w:r>
+      <w:r>
+        <w:rPr>
+          <w:i/>
+          <w:sz w:val="24"/>
+          <w:szCs w:val="24"/>
+        </w:rPr>
+        <w:t xml:space="preserve">umber of </w:t>
+      </w:r>
+      <w:r>
+        <w:rPr>
+          <w:i/>
+          <w:sz w:val="24"/>
+          <w:szCs w:val="24"/>
+        </w:rPr>
+        <w:t>patches (local populations)</w:t>
+      </w:r>
+      <w:r>
+        <w:rPr>
+          <w:i/>
+          <w:sz w:val="24"/>
+          <w:szCs w:val="24"/>
+        </w:rPr>
+        <w:t xml:space="preserve"> that go extinct</w:t>
+      </w:r>
+      <w:r>
+        <w:rPr>
+          <w:i/>
+          <w:sz w:val="24"/>
+          <w:szCs w:val="24"/>
+        </w:rPr>
+        <w:t xml:space="preserve"> per generation</w:t>
+      </w:r>
+      <w:r>
+        <w:rPr>
+          <w:i/>
+          <w:sz w:val="24"/>
+          <w:szCs w:val="24"/>
+        </w:rPr>
+        <w:t xml:space="preserve"> against degree of scramble competition</w:t>
+      </w:r>
+      <w:r>
+        <w:rPr>
+          <w:i/>
+          <w:sz w:val="24"/>
+          <w:szCs w:val="24"/>
+        </w:rPr>
+        <w:t xml:space="preserve"> and dispersal method</w:t>
+      </w:r>
+    </w:p>
+    <w:p>
+      <w:pPr>
+        <w:spacing w:before="360" w:after="360" w:line="360" w:lineRule="auto"/>
+        <w:jc w:val="both"/>
+        <w:rPr>
+          <w:rFonts w:cs="Times New Roman"/>
+          <w:b/>
+          <w:sz w:val="24"/>
+          <w:szCs w:val="24"/>
+        </w:rPr>
+      </w:pPr>
+      <w:r>
+        <w:rPr>
+          <w:rFonts w:cs="Times New Roman"/>
+          <w:b/>
+          <w:sz w:val="24"/>
+          <w:szCs w:val="24"/>
+        </w:rPr>
+        <w:t>Condition of dispersers and condition dependent dispersal</w:t>
+      </w:r>
+    </w:p>
+    <w:p>
+      <w:pPr>
+        <w:spacing w:before="360" w:after="360" w:line="360" w:lineRule="auto"/>
+        <w:jc w:val="both"/>
+        <w:rPr>
+          <w:rFonts w:cs="Times New Roman"/>
+          <w:b/>
+          <w:sz w:val="24"/>
+          <w:szCs w:val="24"/>
+        </w:rPr>
+      </w:pPr>
+      <w:r>
+        <w:rPr>
+          <w:rFonts w:cs="Times New Roman"/>
+          <w:sz w:val="24"/>
+          <w:szCs w:val="24"/>
+        </w:rPr>
+        <w:t>The different dispersal mechanism will result in individuals of differing fitness dispersing. This should affect the structure of the metapopulation</w:t>
+      </w:r>
+    </w:p>
+    <w:p>
+      <w:pPr>
+        <w:spacing w:before="360" w:after="360" w:line="360" w:lineRule="auto"/>
+        <w:ind w:firstLine="720"/>
+        <w:jc w:val="both"/>
+        <w:rPr>
+          <w:rFonts w:cs="Times New Roman"/>
+          <w:b/>
+          <w:sz w:val="24"/>
+          <w:szCs w:val="24"/>
+        </w:rPr>
+      </w:pPr>
+      <w:r>
+        <w:rPr>
+          <w:rFonts w:cs="Times New Roman"/>
+          <w:b/>
+          <w:sz w:val="24"/>
+          <w:szCs w:val="24"/>
+        </w:rPr>
+        <w:t>(</w:t>
+      </w:r>
+      <w:r>
+        <w:rPr>
+          <w:rFonts w:cs="Times New Roman"/>
+          <w:b/>
+          <w:sz w:val="24"/>
+          <w:szCs w:val="24"/>
+        </w:rPr>
+        <w:t>1) Dispersal is only controlled by direct fitness of disperser</w:t>
+      </w:r>
+    </w:p>
+    <w:p>
+      <w:pPr>
+        <w:spacing w:before="360" w:after="360" w:line="360" w:lineRule="auto"/>
+        <w:jc w:val="both"/>
+        <w:rPr>
+          <w:rFonts w:cs="Times New Roman"/>
+          <w:b/>
+          <w:sz w:val="24"/>
+          <w:szCs w:val="24"/>
+        </w:rPr>
+      </w:pPr>
+      <w:r>
+        <w:rPr>
+          <w:rFonts w:cs="Times New Roman"/>
+          <w:sz w:val="24"/>
+          <w:szCs w:val="24"/>
+        </w:rPr>
+        <w:t>Depending on the cost of dispersal the disperser should be healthy. Therefore she would be more successful founding new colonies.  The parental colony will be unhealthy</w:t>
+      </w:r>
+      <w:r>
+        <w:rPr>
+          <w:rFonts w:cs="Times New Roman"/>
+          <w:sz w:val="24"/>
+          <w:szCs w:val="24"/>
+        </w:rPr>
+        <w:t xml:space="preserve"> as it will be at its stable group size when dispersal takes place and is likely to</w:t>
+      </w:r>
+      <w:r>
+        <w:rPr>
+          <w:rFonts w:cs="Times New Roman"/>
+          <w:sz w:val="24"/>
+          <w:szCs w:val="24"/>
+        </w:rPr>
+        <w:t xml:space="preserve"> die soon after. </w:t>
+      </w:r>
+    </w:p>
+    <w:p>
+      <w:pPr>
+        <w:spacing w:before="360" w:after="360" w:line="360" w:lineRule="auto"/>
+        <w:ind w:firstLine="720"/>
+        <w:jc w:val="both"/>
+        <w:rPr>
+          <w:rFonts w:cs="Times New Roman"/>
+          <w:b/>
+          <w:sz w:val="24"/>
+          <w:szCs w:val="24"/>
+        </w:rPr>
+      </w:pPr>
+      <w:r>
+        <w:rPr>
+          <w:rFonts w:cs="Times New Roman"/>
+          <w:b/>
+          <w:sz w:val="24"/>
+          <w:szCs w:val="24"/>
+        </w:rPr>
+        <w:t>(</w:t>
+      </w:r>
+      <w:r>
+        <w:rPr>
+          <w:rFonts w:cs="Times New Roman"/>
+          <w:b/>
+          <w:sz w:val="24"/>
+          <w:szCs w:val="24"/>
+        </w:rPr>
+        <w:t>2) Dispersal is controlled by both direct and indirect fitness</w:t>
+      </w:r>
+    </w:p>
+    <w:p>
+      <w:pPr>
+        <w:spacing w:before="360" w:after="360" w:line="360" w:lineRule="auto"/>
+        <w:jc w:val="both"/>
+        <w:rPr>
+          <w:rFonts w:cs="Times New Roman"/>
+          <w:sz w:val="24"/>
+          <w:szCs w:val="24"/>
+        </w:rPr>
+      </w:pPr>
+      <w:r>
+        <w:rPr>
+          <w:rFonts w:cs="Times New Roman"/>
+          <w:sz w:val="24"/>
+          <w:szCs w:val="24"/>
+        </w:rPr>
+        <w:t>Not sure whether the disperser will be healthier, but the parental colony will be near its optimum group size</w:t>
+      </w:r>
+      <w:r>
+        <w:rPr>
+          <w:rFonts w:cs="Times New Roman"/>
+          <w:sz w:val="24"/>
+          <w:szCs w:val="24"/>
+        </w:rPr>
+        <w:t xml:space="preserve"> so will remain healthy</w:t>
+      </w:r>
+    </w:p>
+    <w:p>
+      <w:pPr>
+        <w:spacing w:before="360" w:after="360" w:line="360" w:lineRule="auto"/>
+        <w:ind w:firstLine="720"/>
+        <w:jc w:val="both"/>
+        <w:rPr>
+          <w:rFonts w:cs="Times New Roman"/>
+          <w:b/>
+          <w:sz w:val="24"/>
+          <w:szCs w:val="24"/>
+        </w:rPr>
+      </w:pPr>
+      <w:r>
+        <w:rPr>
+          <w:rFonts w:cs="Times New Roman"/>
+          <w:b/>
+          <w:sz w:val="24"/>
+          <w:szCs w:val="24"/>
+        </w:rPr>
+        <w:t>(3) Dispersers are rejected form the colony</w:t>
+      </w:r>
+    </w:p>
+    <w:p>
+      <w:pPr>
+        <w:spacing w:before="360" w:after="360" w:line="360" w:lineRule="auto"/>
+        <w:jc w:val="both"/>
+        <w:rPr>
+          <w:b/>
+          <w:sz w:val="24"/>
+          <w:szCs w:val="24"/>
+        </w:rPr>
+      </w:pPr>
+      <w:r>
+        <w:rPr>
+          <w:rFonts w:cs="Times New Roman"/>
+          <w:sz w:val="24"/>
+          <w:szCs w:val="24"/>
+        </w:rPr>
+        <w:t>The dispersers will be the least fit in the colony and therefore less successful at founding new colonies. The parental colony will remain at its optimum group size and therefore remain healthy.</w:t>
+      </w:r>
+    </w:p>
+    <w:p>
+      <w:pPr>
+        <w:rPr>
+          <w:b/>
+          <w:sz w:val="24"/>
+          <w:szCs w:val="24"/>
+        </w:rPr>
+      </w:pPr>
+      <w:r>
+        <w:rPr>
+          <w:b/>
+          <w:sz w:val="24"/>
+          <w:szCs w:val="24"/>
+        </w:rPr>
+        <w:br w:type="page"/>
+      </w:r>
+    </w:p>
+    <w:p>
+      <w:pPr>
+        <w:pStyle w:val="ListParagraph"/>
+        <w:spacing w:line="360" w:lineRule="auto"/>
+        <w:ind w:left="0"/>
+        <w:jc w:val="both"/>
+        <w:outlineLvl w:val="0"/>
+        <w:rPr>
+          <w:b/>
+          <w:sz w:val="24"/>
+          <w:szCs w:val="24"/>
+        </w:rPr>
+      </w:pPr>
+      <w:r>
+        <w:rPr>
+          <w:b/>
+          <w:sz w:val="24"/>
+          <w:szCs w:val="24"/>
+        </w:rPr>
+        <w:lastRenderedPageBreak/>
+        <w:t xml:space="preserve">I will investigate this by determining: </w:t>
+      </w:r>
+    </w:p>
+    <w:p>
+      <w:pPr>
+        <w:pStyle w:val="ListParagraph"/>
+        <w:numPr>
+          <w:ilvl w:val="0"/>
+          <w:numId w:val="32"/>
+        </w:numPr>
+        <w:spacing w:line="360" w:lineRule="auto"/>
+        <w:jc w:val="both"/>
+        <w:outlineLvl w:val="0"/>
+        <w:rPr>
+          <w:rFonts w:cs="Times New Roman"/>
+          <w:i/>
+          <w:sz w:val="24"/>
+          <w:szCs w:val="24"/>
+        </w:rPr>
+      </w:pPr>
+      <w:r>
+        <w:rPr>
+          <w:rFonts w:cs="Times New Roman"/>
+          <w:i/>
+          <w:sz w:val="24"/>
+          <w:szCs w:val="24"/>
+          <w:u w:val="single"/>
+        </w:rPr>
+        <w:t>Dispersa</w:t>
+      </w:r>
+      <w:r>
+        <w:rPr>
+          <w:rFonts w:cs="Times New Roman"/>
+          <w:i/>
+          <w:sz w:val="24"/>
+          <w:szCs w:val="24"/>
+          <w:u w:val="single"/>
+        </w:rPr>
+        <w:t>l</w:t>
+      </w:r>
+      <w:r>
+        <w:rPr>
+          <w:rFonts w:cs="Times New Roman"/>
+          <w:i/>
+          <w:sz w:val="24"/>
+          <w:szCs w:val="24"/>
+          <w:u w:val="single"/>
+        </w:rPr>
+        <w:t xml:space="preserve"> success:</w:t>
+      </w:r>
+      <w:r>
+        <w:rPr>
+          <w:rFonts w:cs="Times New Roman"/>
+          <w:i/>
+          <w:sz w:val="24"/>
+          <w:szCs w:val="24"/>
+        </w:rPr>
+        <w:t xml:space="preserve"> Percentage </w:t>
+      </w:r>
+      <w:r>
+        <w:rPr>
+          <w:rFonts w:cs="Times New Roman"/>
+          <w:i/>
+          <w:sz w:val="24"/>
+          <w:szCs w:val="24"/>
+        </w:rPr>
+        <w:t>of dispersers that survive one generation compared to dispersal mechanisms</w:t>
+      </w:r>
+      <w:r>
+        <w:rPr>
+          <w:rFonts w:cs="Times New Roman"/>
+          <w:i/>
+          <w:sz w:val="24"/>
+          <w:szCs w:val="24"/>
+        </w:rPr>
+        <w:t xml:space="preserve"> and cost of dispersal</w:t>
+      </w:r>
+    </w:p>
+    <w:p>
+      <w:pPr>
+        <w:spacing w:line="360" w:lineRule="auto"/>
+        <w:ind w:left="426" w:hanging="66"/>
+        <w:rPr>
+          <w:rFonts w:cs="Times New Roman"/>
+          <w:i/>
+          <w:sz w:val="24"/>
+          <w:szCs w:val="24"/>
+        </w:rPr>
+      </w:pPr>
+      <w:proofErr w:type="gramStart"/>
+      <w:r>
+        <w:rPr>
+          <w:rFonts w:cs="Times New Roman"/>
+          <w:i/>
+          <w:sz w:val="24"/>
+          <w:szCs w:val="24"/>
+        </w:rPr>
+        <w:t xml:space="preserve">b.  </w:t>
+      </w:r>
+      <w:proofErr w:type="gramEnd"/>
+      <w:r>
+        <w:rPr>
+          <w:rFonts w:cs="Times New Roman"/>
+          <w:i/>
+          <w:sz w:val="24"/>
+          <w:szCs w:val="24"/>
+        </w:rPr>
+        <w:t xml:space="preserve">Dispersal mechanism </w:t>
+      </w:r>
+      <w:r>
+        <w:rPr>
+          <w:rFonts w:cs="Times New Roman"/>
+          <w:i/>
+          <w:sz w:val="24"/>
+          <w:szCs w:val="24"/>
+        </w:rPr>
+        <w:t xml:space="preserve">and cost </w:t>
+      </w:r>
+      <w:r>
+        <w:rPr>
+          <w:rFonts w:cs="Times New Roman"/>
+          <w:i/>
+          <w:sz w:val="24"/>
+          <w:szCs w:val="24"/>
+        </w:rPr>
+        <w:t>against colony size distributio</w:t>
+      </w:r>
+      <w:r>
+        <w:rPr>
+          <w:rFonts w:cs="Times New Roman"/>
+          <w:i/>
+          <w:sz w:val="24"/>
+          <w:szCs w:val="24"/>
+        </w:rPr>
+        <w:t>n</w:t>
+      </w:r>
+    </w:p>
+    <w:p>
+      <w:pPr>
+        <w:pStyle w:val="ListParagraph"/>
+        <w:numPr>
+          <w:ilvl w:val="0"/>
+          <w:numId w:val="35"/>
+        </w:numPr>
+        <w:spacing w:line="360" w:lineRule="auto"/>
+        <w:rPr>
+          <w:rFonts w:cs="Times New Roman"/>
+          <w:sz w:val="24"/>
+          <w:szCs w:val="24"/>
+        </w:rPr>
+      </w:pPr>
+      <w:r>
+        <w:rPr>
+          <w:rFonts w:cs="Times New Roman"/>
+          <w:sz w:val="24"/>
+          <w:szCs w:val="24"/>
+        </w:rPr>
+        <w:t>How many colonies/populations are there within the metapopulation?</w:t>
+      </w:r>
+    </w:p>
+    <w:p>
+      <w:pPr>
+        <w:pStyle w:val="ListParagraph"/>
+        <w:numPr>
+          <w:ilvl w:val="0"/>
+          <w:numId w:val="35"/>
+        </w:numPr>
+        <w:spacing w:line="360" w:lineRule="auto"/>
+        <w:rPr>
+          <w:rFonts w:cs="Times New Roman"/>
+          <w:sz w:val="24"/>
+          <w:szCs w:val="24"/>
+        </w:rPr>
+      </w:pPr>
+      <w:r>
+        <w:rPr>
+          <w:rFonts w:cs="Times New Roman"/>
+          <w:sz w:val="24"/>
+          <w:szCs w:val="24"/>
+        </w:rPr>
+        <w:t>What is the</w:t>
+      </w:r>
+      <w:r>
+        <w:rPr>
+          <w:rFonts w:cs="Times New Roman"/>
+          <w:sz w:val="24"/>
+          <w:szCs w:val="24"/>
+        </w:rPr>
+        <w:t xml:space="preserve"> distribution of colony sizes within the </w:t>
+      </w:r>
+      <w:proofErr w:type="spellStart"/>
+      <w:r>
+        <w:rPr>
+          <w:rFonts w:cs="Times New Roman"/>
+          <w:sz w:val="24"/>
+          <w:szCs w:val="24"/>
+        </w:rPr>
+        <w:t>metatpopulation</w:t>
+      </w:r>
+      <w:proofErr w:type="spellEnd"/>
+      <w:r>
+        <w:rPr>
+          <w:rFonts w:cs="Times New Roman"/>
+          <w:sz w:val="24"/>
+          <w:szCs w:val="24"/>
+        </w:rPr>
+        <w:t>?</w:t>
+      </w:r>
+      <w:r>
+        <w:rPr>
+          <w:rFonts w:cs="Times New Roman"/>
+          <w:sz w:val="24"/>
+          <w:szCs w:val="24"/>
+        </w:rPr>
+        <w:t xml:space="preserve"> i.e. is there a unimodal distribution of colony size where there are mainly intermediate colony sizes (dispersal at optimum group size?) or is there a bimodal distribution of colony size with mainly small and large colonies (dispersal at stable group size?)</w:t>
+      </w:r>
+    </w:p>
+    <w:p>
+      <w:pPr>
+        <w:pStyle w:val="ListParagraph"/>
+        <w:numPr>
+          <w:ilvl w:val="0"/>
+          <w:numId w:val="35"/>
+        </w:numPr>
+        <w:spacing w:line="360" w:lineRule="auto"/>
+        <w:rPr>
+          <w:rFonts w:cs="Times New Roman"/>
+          <w:sz w:val="24"/>
+          <w:szCs w:val="24"/>
+        </w:rPr>
+      </w:pPr>
+      <w:r>
+        <w:rPr>
+          <w:rFonts w:cs="Times New Roman"/>
+          <w:sz w:val="24"/>
+          <w:szCs w:val="24"/>
+        </w:rPr>
+        <w:t>Could compare to real data</w:t>
+      </w:r>
+      <w:r>
+        <w:rPr>
+          <w:rFonts w:cs="Times New Roman"/>
+          <w:sz w:val="24"/>
+          <w:szCs w:val="24"/>
+        </w:rPr>
+        <w:t xml:space="preserve"> from </w:t>
+      </w:r>
+      <w:r>
+        <w:rPr>
+          <w:rFonts w:cs="Times New Roman"/>
+          <w:i/>
+          <w:sz w:val="24"/>
+          <w:szCs w:val="24"/>
+        </w:rPr>
+        <w:t>A. eximius</w:t>
+      </w:r>
+      <w:r>
+        <w:rPr>
+          <w:rFonts w:cs="Times New Roman"/>
+          <w:sz w:val="24"/>
+          <w:szCs w:val="24"/>
+        </w:rPr>
+        <w:t>?</w:t>
+      </w:r>
+    </w:p>
+    <w:p>
+      <w:pPr>
+        <w:spacing w:line="360" w:lineRule="auto"/>
+        <w:rPr>
+          <w:rFonts w:cs="Times New Roman"/>
+          <w:b/>
+          <w:sz w:val="28"/>
+          <w:szCs w:val="28"/>
+        </w:rPr>
+      </w:pPr>
+    </w:p>
+    <w:p>
+      <w:pPr>
+        <w:spacing w:line="360" w:lineRule="auto"/>
+        <w:rPr>
+          <w:rFonts w:cs="Times New Roman"/>
+          <w:b/>
+          <w:sz w:val="24"/>
+          <w:szCs w:val="24"/>
+          <w:u w:val="single"/>
+        </w:rPr>
+      </w:pPr>
+      <w:r>
+        <w:rPr>
+          <w:rFonts w:cs="Times New Roman"/>
+          <w:b/>
+          <w:sz w:val="24"/>
+          <w:szCs w:val="24"/>
+          <w:u w:val="single"/>
+        </w:rPr>
+        <w:t>Other ideas</w:t>
+      </w:r>
+    </w:p>
+    <w:p>
+      <w:pPr>
+        <w:spacing w:line="360" w:lineRule="auto"/>
+        <w:rPr>
+          <w:rFonts w:cs="Times New Roman"/>
+          <w:sz w:val="24"/>
+          <w:szCs w:val="24"/>
+        </w:rPr>
+      </w:pPr>
+      <w:r>
+        <w:rPr>
+          <w:rFonts w:cs="Times New Roman"/>
+          <w:sz w:val="24"/>
+          <w:szCs w:val="24"/>
+        </w:rPr>
+        <w:t>1.  Evolution of dispersal strategies: I could include some genetics within the simulation to see what dispersal strategy evolves under which conditions</w:t>
+      </w:r>
+    </w:p>
+    <w:p>
+      <w:pPr>
+        <w:spacing w:line="360" w:lineRule="auto"/>
+        <w:rPr>
+          <w:rFonts w:cs="Times New Roman"/>
+          <w:b/>
+          <w:sz w:val="28"/>
+          <w:szCs w:val="28"/>
+        </w:rPr>
+      </w:pPr>
+      <w:r>
+        <w:rPr>
+          <w:rFonts w:cs="Times New Roman"/>
+          <w:sz w:val="24"/>
+          <w:szCs w:val="24"/>
+        </w:rPr>
+        <w:t>2.</w:t>
+      </w:r>
+      <w:r>
+        <w:rPr>
+          <w:rFonts w:cs="Times New Roman"/>
+          <w:sz w:val="24"/>
+          <w:szCs w:val="24"/>
+        </w:rPr>
+        <w:t xml:space="preserve">  I could make the model spatially explicit, with the cost of dispersal increasing with the distance dispersed</w:t>
+      </w:r>
+      <w:r>
+        <w:rPr>
+          <w:rFonts w:cs="Times New Roman"/>
+          <w:sz w:val="24"/>
+          <w:szCs w:val="24"/>
+        </w:rPr>
+        <w:t>. This could</w:t>
+      </w:r>
+      <w:r>
+        <w:rPr>
+          <w:rFonts w:cs="Times New Roman"/>
+          <w:sz w:val="24"/>
+          <w:szCs w:val="24"/>
+        </w:rPr>
+        <w:t xml:space="preserve"> simulate the spatial structure of </w:t>
+      </w:r>
+      <w:r>
+        <w:rPr>
+          <w:rFonts w:cs="Times New Roman"/>
+          <w:i/>
+          <w:sz w:val="24"/>
+          <w:szCs w:val="24"/>
+        </w:rPr>
+        <w:t>A. eximius</w:t>
+      </w:r>
+      <w:r>
+        <w:rPr>
+          <w:rFonts w:cs="Times New Roman"/>
+          <w:sz w:val="24"/>
+          <w:szCs w:val="24"/>
+        </w:rPr>
+        <w:t xml:space="preserve"> metapopulations </w:t>
+      </w:r>
+      <w:r>
+        <w:rPr>
+          <w:rFonts w:cs="Times New Roman"/>
+          <w:sz w:val="24"/>
+          <w:szCs w:val="24"/>
+        </w:rPr>
+        <w:t>and we could compare it to real data</w:t>
+      </w:r>
+      <w:r>
+        <w:rPr>
+          <w:rFonts w:cs="Times New Roman"/>
+          <w:sz w:val="24"/>
+          <w:szCs w:val="24"/>
+        </w:rPr>
+        <w:t xml:space="preserve"> from </w:t>
+      </w:r>
+      <w:r>
+        <w:rPr>
+          <w:rFonts w:cs="Times New Roman"/>
+          <w:i/>
+          <w:sz w:val="24"/>
+          <w:szCs w:val="24"/>
+        </w:rPr>
+        <w:t>A. eximius</w:t>
+      </w:r>
+      <w:r>
+        <w:rPr>
+          <w:rFonts w:cs="Times New Roman"/>
+          <w:sz w:val="24"/>
+          <w:szCs w:val="24"/>
+        </w:rPr>
+        <w:t>.</w:t>
+      </w:r>
+    </w:p>
+    <w:p>
+      <w:pPr>
         <w:spacing w:before="360" w:after="360" w:line="480" w:lineRule="auto"/>
         <w:jc w:val="both"/>
         <w:rPr>
-          <w:sz w:val="24"/>
-          <w:szCs w:val="24"/>
-        </w:rPr>
-      </w:pPr>
-      <w:r>
-        <w:rPr>
-          <w:sz w:val="24"/>
-          <w:szCs w:val="24"/>
-        </w:rPr>
-        <w:t>The a</w:t>
-      </w:r>
-      <w:r>
-        <w:rPr>
-          <w:sz w:val="24"/>
-          <w:szCs w:val="24"/>
-        </w:rPr>
-        <w:t xml:space="preserve">mount of food </w:t>
-      </w:r>
-      <w:r>
-        <w:rPr>
-          <w:sz w:val="24"/>
-          <w:szCs w:val="24"/>
-        </w:rPr>
-        <w:t>obtained by a nest</w:t>
-      </w:r>
-      <w:r>
-        <w:rPr>
-          <w:sz w:val="24"/>
-          <w:szCs w:val="24"/>
-        </w:rPr>
-        <w:t xml:space="preserve"> will be</w:t>
-      </w:r>
-      <w:r>
-        <w:rPr>
-          <w:sz w:val="24"/>
-          <w:szCs w:val="24"/>
-        </w:rPr>
-        <w:t xml:space="preserve"> proportional to the number of each instar</w:t>
-      </w:r>
-      <w:r>
-        <w:rPr>
-          <w:sz w:val="24"/>
-          <w:szCs w:val="24"/>
-        </w:rPr>
-        <w:t xml:space="preserve">. For example </w:t>
-      </w:r>
-      <w:r>
-        <w:rPr>
-          <w:sz w:val="24"/>
-          <w:szCs w:val="24"/>
-        </w:rPr>
-        <w:t>each adult contributes x amount of food, each subadult contributes x/2 amount of food</w:t>
-      </w:r>
-      <w:r>
-        <w:rPr>
-          <w:sz w:val="24"/>
-          <w:szCs w:val="24"/>
-        </w:rPr>
-        <w:t xml:space="preserve">. </w:t>
-      </w:r>
-      <w:r>
-        <w:rPr>
-          <w:sz w:val="24"/>
-          <w:szCs w:val="24"/>
-        </w:rPr>
-        <w:t xml:space="preserve">This </w:t>
-      </w:r>
-      <w:r>
-        <w:rPr>
-          <w:sz w:val="24"/>
-          <w:szCs w:val="24"/>
-        </w:rPr>
-        <w:t>will be</w:t>
-      </w:r>
-      <w:r>
-        <w:rPr>
-          <w:sz w:val="24"/>
-          <w:szCs w:val="24"/>
-        </w:rPr>
-        <w:t xml:space="preserve"> scaled by a unimodal group size function so individuals at intermediate group sizes get most food per capita</w:t>
-      </w:r>
-      <w:r>
-        <w:rPr>
-          <w:sz w:val="24"/>
-          <w:szCs w:val="24"/>
-        </w:rPr>
-        <w:t xml:space="preserve"> as</w:t>
-      </w:r>
-      <w:r>
-        <w:rPr>
-          <w:sz w:val="24"/>
-          <w:szCs w:val="24"/>
-        </w:rPr>
-        <w:t xml:space="preserve"> we assume that prey capture efficiency</w:t>
-      </w:r>
-      <w:r>
-        <w:rPr>
-          <w:sz w:val="24"/>
-          <w:szCs w:val="24"/>
-        </w:rPr>
-        <w:t xml:space="preserve"> and size of insects captured</w:t>
-      </w:r>
-      <w:r>
-        <w:rPr>
-          <w:sz w:val="24"/>
-          <w:szCs w:val="24"/>
-        </w:rPr>
-        <w:t xml:space="preserve"> increases as group size increase</w:t>
-      </w:r>
-      <w:r>
-        <w:rPr>
-          <w:sz w:val="24"/>
-          <w:szCs w:val="24"/>
-        </w:rPr>
-        <w:t>s</w:t>
-      </w:r>
-      <w:r>
-        <w:rPr>
-          <w:sz w:val="24"/>
-          <w:szCs w:val="24"/>
-        </w:rPr>
-        <w:t xml:space="preserve">, but amount of web surface area to </w:t>
-      </w:r>
-      <w:r>
-        <w:rPr>
-          <w:sz w:val="24"/>
-          <w:szCs w:val="24"/>
-        </w:rPr>
-        <w:t>individual</w:t>
-      </w:r>
-      <w:r>
-        <w:rPr>
-          <w:sz w:val="24"/>
-          <w:szCs w:val="24"/>
-        </w:rPr>
-        <w:t xml:space="preserve"> decreases as nest size increases, resulting in </w:t>
-      </w:r>
-      <w:r>
-        <w:rPr>
-          <w:sz w:val="24"/>
-          <w:szCs w:val="24"/>
-        </w:rPr>
-        <w:t>less prey landing in the web</w:t>
-      </w:r>
-      <w:r>
-        <w:rPr>
-          <w:sz w:val="24"/>
-          <w:szCs w:val="24"/>
-        </w:rPr>
-        <w:t xml:space="preserve"> </w:t>
-      </w:r>
-      <w:r>
-        <w:rPr>
-          <w:rFonts w:ascii="Calibri" w:hAnsi="Calibri"/>
-          <w:sz w:val="24"/>
-        </w:rPr>
-        <w:t>(Yip et al. 2008</w:t>
-      </w:r>
-      <w:r>
-        <w:rPr>
-          <w:rFonts w:ascii="Calibri" w:hAnsi="Calibri"/>
-          <w:sz w:val="24"/>
-        </w:rPr>
-        <w:t>)</w:t>
-      </w:r>
+          <w:rFonts w:cs="Times New Roman"/>
+          <w:b/>
+          <w:sz w:val="28"/>
+          <w:szCs w:val="28"/>
+        </w:rPr>
+      </w:pPr>
     </w:p>
     <w:sectPr>
       <w:headerReference w:type="default" r:id="rId8"/>
       <w:footerReference w:type="default" r:id="rId9"/>
       <w:pgSz w:w="12240" w:h="15840" w:code="1"/>
-      <w:pgMar w:top="1134" w:right="964" w:bottom="1134" w:left="964" w:header="709" w:footer="709" w:gutter="0"/>
+      <w:pgMar w:top="720" w:right="720" w:bottom="720" w:left="720" w:header="709" w:footer="709" w:gutter="0"/>
       <w:cols w:space="708"/>
       <w:docGrid w:linePitch="360"/>
     </w:sectPr>
@@ -2893,7 +2718,7 @@
             <w:sz w:val="18"/>
             <w:szCs w:val="18"/>
           </w:rPr>
-          <w:t>4</w:t>
+          <w:t>1</w:t>
         </w:r>
         <w:r>
           <w:rPr>
@@ -3682,6 +3507,119 @@
     </w:lvl>
   </w:abstractNum>
   <w:abstractNum w:abstractNumId="7">
+    <w:nsid w:val="2A3E5A3E"/>
+    <w:multiLevelType w:val="hybridMultilevel"/>
+    <w:tmpl w:val="689A3D04"/>
+    <w:lvl w:ilvl="0" w:tplc="9A5684A2">
+      <w:start w:val="1"/>
+      <w:numFmt w:val="bullet"/>
+      <w:lvlText w:val="‐"/>
+      <w:lvlJc w:val="left"/>
+      <w:pPr>
+        <w:ind w:left="720" w:hanging="360"/>
+      </w:pPr>
+      <w:rPr>
+        <w:rFonts w:ascii="Calibri" w:hAnsi="Calibri" w:hint="default"/>
+      </w:rPr>
+    </w:lvl>
+    <w:lvl w:ilvl="1" w:tplc="08090003" w:tentative="1">
+      <w:start w:val="1"/>
+      <w:numFmt w:val="bullet"/>
+      <w:lvlText w:val="o"/>
+      <w:lvlJc w:val="left"/>
+      <w:pPr>
+        <w:ind w:left="1440" w:hanging="360"/>
+      </w:pPr>
+      <w:rPr>
+        <w:rFonts w:ascii="Courier New" w:hAnsi="Courier New" w:cs="Courier New" w:hint="default"/>
+      </w:rPr>
+    </w:lvl>
+    <w:lvl w:ilvl="2" w:tplc="08090005" w:tentative="1">
+      <w:start w:val="1"/>
+      <w:numFmt w:val="bullet"/>
+      <w:lvlText w:val=""/>
+      <w:lvlJc w:val="left"/>
+      <w:pPr>
+        <w:ind w:left="2160" w:hanging="360"/>
+      </w:pPr>
+      <w:rPr>
+        <w:rFonts w:ascii="Wingdings" w:hAnsi="Wingdings" w:hint="default"/>
+      </w:rPr>
+    </w:lvl>
+    <w:lvl w:ilvl="3" w:tplc="08090001" w:tentative="1">
+      <w:start w:val="1"/>
+      <w:numFmt w:val="bullet"/>
+      <w:lvlText w:val=""/>
+      <w:lvlJc w:val="left"/>
+      <w:pPr>
+        <w:ind w:left="2880" w:hanging="360"/>
+      </w:pPr>
+      <w:rPr>
+        <w:rFonts w:ascii="Symbol" w:hAnsi="Symbol" w:hint="default"/>
+      </w:rPr>
+    </w:lvl>
+    <w:lvl w:ilvl="4" w:tplc="08090003" w:tentative="1">
+      <w:start w:val="1"/>
+      <w:numFmt w:val="bullet"/>
+      <w:lvlText w:val="o"/>
+      <w:lvlJc w:val="left"/>
+      <w:pPr>
+        <w:ind w:left="3600" w:hanging="360"/>
+      </w:pPr>
+      <w:rPr>
+        <w:rFonts w:ascii="Courier New" w:hAnsi="Courier New" w:cs="Courier New" w:hint="default"/>
+      </w:rPr>
+    </w:lvl>
+    <w:lvl w:ilvl="5" w:tplc="08090005" w:tentative="1">
+      <w:start w:val="1"/>
+      <w:numFmt w:val="bullet"/>
+      <w:lvlText w:val=""/>
+      <w:lvlJc w:val="left"/>
+      <w:pPr>
+        <w:ind w:left="4320" w:hanging="360"/>
+      </w:pPr>
+      <w:rPr>
+        <w:rFonts w:ascii="Wingdings" w:hAnsi="Wingdings" w:hint="default"/>
+      </w:rPr>
+    </w:lvl>
+    <w:lvl w:ilvl="6" w:tplc="08090001" w:tentative="1">
+      <w:start w:val="1"/>
+      <w:numFmt w:val="bullet"/>
+      <w:lvlText w:val=""/>
+      <w:lvlJc w:val="left"/>
+      <w:pPr>
+        <w:ind w:left="5040" w:hanging="360"/>
+      </w:pPr>
+      <w:rPr>
+        <w:rFonts w:ascii="Symbol" w:hAnsi="Symbol" w:hint="default"/>
+      </w:rPr>
+    </w:lvl>
+    <w:lvl w:ilvl="7" w:tplc="08090003" w:tentative="1">
+      <w:start w:val="1"/>
+      <w:numFmt w:val="bullet"/>
+      <w:lvlText w:val="o"/>
+      <w:lvlJc w:val="left"/>
+      <w:pPr>
+        <w:ind w:left="5760" w:hanging="360"/>
+      </w:pPr>
+      <w:rPr>
+        <w:rFonts w:ascii="Courier New" w:hAnsi="Courier New" w:cs="Courier New" w:hint="default"/>
+      </w:rPr>
+    </w:lvl>
+    <w:lvl w:ilvl="8" w:tplc="08090005" w:tentative="1">
+      <w:start w:val="1"/>
+      <w:numFmt w:val="bullet"/>
+      <w:lvlText w:val=""/>
+      <w:lvlJc w:val="left"/>
+      <w:pPr>
+        <w:ind w:left="6480" w:hanging="360"/>
+      </w:pPr>
+      <w:rPr>
+        <w:rFonts w:ascii="Wingdings" w:hAnsi="Wingdings" w:hint="default"/>
+      </w:rPr>
+    </w:lvl>
+  </w:abstractNum>
+  <w:abstractNum w:abstractNumId="8">
     <w:nsid w:val="2E4A057D"/>
     <w:multiLevelType w:val="hybridMultilevel"/>
     <w:tmpl w:val="64E8B6EA"/>
@@ -3767,7 +3705,7 @@
       </w:pPr>
     </w:lvl>
   </w:abstractNum>
-  <w:abstractNum w:abstractNumId="8">
+  <w:abstractNum w:abstractNumId="9">
     <w:nsid w:val="2ED02752"/>
     <w:multiLevelType w:val="hybridMultilevel"/>
     <w:tmpl w:val="88CA3DE8"/>
@@ -3856,7 +3794,7 @@
       </w:pPr>
     </w:lvl>
   </w:abstractNum>
-  <w:abstractNum w:abstractNumId="9">
+  <w:abstractNum w:abstractNumId="10">
     <w:nsid w:val="2F657834"/>
     <w:multiLevelType w:val="hybridMultilevel"/>
     <w:tmpl w:val="5D748A88"/>
@@ -3942,7 +3880,7 @@
       </w:pPr>
     </w:lvl>
   </w:abstractNum>
-  <w:abstractNum w:abstractNumId="10">
+  <w:abstractNum w:abstractNumId="11">
     <w:nsid w:val="348759B5"/>
     <w:multiLevelType w:val="hybridMultilevel"/>
     <w:tmpl w:val="8DD23FE0"/>
@@ -4055,7 +3993,120 @@
       </w:rPr>
     </w:lvl>
   </w:abstractNum>
-  <w:abstractNum w:abstractNumId="11">
+  <w:abstractNum w:abstractNumId="12">
+    <w:nsid w:val="37C3724A"/>
+    <w:multiLevelType w:val="hybridMultilevel"/>
+    <w:tmpl w:val="91E0B71A"/>
+    <w:lvl w:ilvl="0" w:tplc="08090001">
+      <w:start w:val="1"/>
+      <w:numFmt w:val="bullet"/>
+      <w:lvlText w:val=""/>
+      <w:lvlJc w:val="left"/>
+      <w:pPr>
+        <w:ind w:left="720" w:hanging="360"/>
+      </w:pPr>
+      <w:rPr>
+        <w:rFonts w:ascii="Symbol" w:hAnsi="Symbol" w:hint="default"/>
+      </w:rPr>
+    </w:lvl>
+    <w:lvl w:ilvl="1" w:tplc="08090003" w:tentative="1">
+      <w:start w:val="1"/>
+      <w:numFmt w:val="bullet"/>
+      <w:lvlText w:val="o"/>
+      <w:lvlJc w:val="left"/>
+      <w:pPr>
+        <w:ind w:left="1440" w:hanging="360"/>
+      </w:pPr>
+      <w:rPr>
+        <w:rFonts w:ascii="Courier New" w:hAnsi="Courier New" w:cs="Courier New" w:hint="default"/>
+      </w:rPr>
+    </w:lvl>
+    <w:lvl w:ilvl="2" w:tplc="08090005" w:tentative="1">
+      <w:start w:val="1"/>
+      <w:numFmt w:val="bullet"/>
+      <w:lvlText w:val=""/>
+      <w:lvlJc w:val="left"/>
+      <w:pPr>
+        <w:ind w:left="2160" w:hanging="360"/>
+      </w:pPr>
+      <w:rPr>
+        <w:rFonts w:ascii="Wingdings" w:hAnsi="Wingdings" w:hint="default"/>
+      </w:rPr>
+    </w:lvl>
+    <w:lvl w:ilvl="3" w:tplc="08090001" w:tentative="1">
+      <w:start w:val="1"/>
+      <w:numFmt w:val="bullet"/>
+      <w:lvlText w:val=""/>
+      <w:lvlJc w:val="left"/>
+      <w:pPr>
+        <w:ind w:left="2880" w:hanging="360"/>
+      </w:pPr>
+      <w:rPr>
+        <w:rFonts w:ascii="Symbol" w:hAnsi="Symbol" w:hint="default"/>
+      </w:rPr>
+    </w:lvl>
+    <w:lvl w:ilvl="4" w:tplc="08090003" w:tentative="1">
+      <w:start w:val="1"/>
+      <w:numFmt w:val="bullet"/>
+      <w:lvlText w:val="o"/>
+      <w:lvlJc w:val="left"/>
+      <w:pPr>
+        <w:ind w:left="3600" w:hanging="360"/>
+      </w:pPr>
+      <w:rPr>
+        <w:rFonts w:ascii="Courier New" w:hAnsi="Courier New" w:cs="Courier New" w:hint="default"/>
+      </w:rPr>
+    </w:lvl>
+    <w:lvl w:ilvl="5" w:tplc="08090005" w:tentative="1">
+      <w:start w:val="1"/>
+      <w:numFmt w:val="bullet"/>
+      <w:lvlText w:val=""/>
+      <w:lvlJc w:val="left"/>
+      <w:pPr>
+        <w:ind w:left="4320" w:hanging="360"/>
+      </w:pPr>
+      <w:rPr>
+        <w:rFonts w:ascii="Wingdings" w:hAnsi="Wingdings" w:hint="default"/>
+      </w:rPr>
+    </w:lvl>
+    <w:lvl w:ilvl="6" w:tplc="08090001" w:tentative="1">
+      <w:start w:val="1"/>
+      <w:numFmt w:val="bullet"/>
+      <w:lvlText w:val=""/>
+      <w:lvlJc w:val="left"/>
+      <w:pPr>
+        <w:ind w:left="5040" w:hanging="360"/>
+      </w:pPr>
+      <w:rPr>
+        <w:rFonts w:ascii="Symbol" w:hAnsi="Symbol" w:hint="default"/>
+      </w:rPr>
+    </w:lvl>
+    <w:lvl w:ilvl="7" w:tplc="08090003" w:tentative="1">
+      <w:start w:val="1"/>
+      <w:numFmt w:val="bullet"/>
+      <w:lvlText w:val="o"/>
+      <w:lvlJc w:val="left"/>
+      <w:pPr>
+        <w:ind w:left="5760" w:hanging="360"/>
+      </w:pPr>
+      <w:rPr>
+        <w:rFonts w:ascii="Courier New" w:hAnsi="Courier New" w:cs="Courier New" w:hint="default"/>
+      </w:rPr>
+    </w:lvl>
+    <w:lvl w:ilvl="8" w:tplc="08090005" w:tentative="1">
+      <w:start w:val="1"/>
+      <w:numFmt w:val="bullet"/>
+      <w:lvlText w:val=""/>
+      <w:lvlJc w:val="left"/>
+      <w:pPr>
+        <w:ind w:left="6480" w:hanging="360"/>
+      </w:pPr>
+      <w:rPr>
+        <w:rFonts w:ascii="Wingdings" w:hAnsi="Wingdings" w:hint="default"/>
+      </w:rPr>
+    </w:lvl>
+  </w:abstractNum>
+  <w:abstractNum w:abstractNumId="13">
     <w:nsid w:val="39274CB6"/>
     <w:multiLevelType w:val="hybridMultilevel"/>
     <w:tmpl w:val="50C61BDA"/>
@@ -4168,7 +4219,7 @@
       </w:rPr>
     </w:lvl>
   </w:abstractNum>
-  <w:abstractNum w:abstractNumId="12">
+  <w:abstractNum w:abstractNumId="14">
     <w:nsid w:val="39CB51D9"/>
     <w:multiLevelType w:val="hybridMultilevel"/>
     <w:tmpl w:val="133E7CBA"/>
@@ -4257,7 +4308,7 @@
       </w:pPr>
     </w:lvl>
   </w:abstractNum>
-  <w:abstractNum w:abstractNumId="13">
+  <w:abstractNum w:abstractNumId="15">
     <w:nsid w:val="3A423665"/>
     <w:multiLevelType w:val="hybridMultilevel"/>
     <w:tmpl w:val="EC60CF74"/>
@@ -4370,7 +4421,7 @@
       </w:rPr>
     </w:lvl>
   </w:abstractNum>
-  <w:abstractNum w:abstractNumId="14">
+  <w:abstractNum w:abstractNumId="16">
     <w:nsid w:val="3C7A659D"/>
     <w:multiLevelType w:val="hybridMultilevel"/>
     <w:tmpl w:val="854E74E4"/>
@@ -4456,7 +4507,7 @@
       </w:pPr>
     </w:lvl>
   </w:abstractNum>
-  <w:abstractNum w:abstractNumId="15">
+  <w:abstractNum w:abstractNumId="17">
     <w:nsid w:val="3DD0066B"/>
     <w:multiLevelType w:val="hybridMultilevel"/>
     <w:tmpl w:val="E7065A32"/>
@@ -4569,7 +4620,7 @@
       </w:rPr>
     </w:lvl>
   </w:abstractNum>
-  <w:abstractNum w:abstractNumId="16">
+  <w:abstractNum w:abstractNumId="18">
     <w:nsid w:val="44396FBF"/>
     <w:multiLevelType w:val="hybridMultilevel"/>
     <w:tmpl w:val="EE92D716"/>
@@ -4658,7 +4709,7 @@
       </w:pPr>
     </w:lvl>
   </w:abstractNum>
-  <w:abstractNum w:abstractNumId="17">
+  <w:abstractNum w:abstractNumId="19">
     <w:nsid w:val="484C4AEC"/>
     <w:multiLevelType w:val="hybridMultilevel"/>
     <w:tmpl w:val="469C30AE"/>
@@ -4750,7 +4801,7 @@
       </w:pPr>
     </w:lvl>
   </w:abstractNum>
-  <w:abstractNum w:abstractNumId="18">
+  <w:abstractNum w:abstractNumId="20">
     <w:nsid w:val="4DCC4579"/>
     <w:multiLevelType w:val="hybridMultilevel"/>
     <w:tmpl w:val="C2AE1838"/>
@@ -4839,7 +4890,7 @@
       </w:pPr>
     </w:lvl>
   </w:abstractNum>
-  <w:abstractNum w:abstractNumId="19">
+  <w:abstractNum w:abstractNumId="21">
     <w:nsid w:val="50952627"/>
     <w:multiLevelType w:val="hybridMultilevel"/>
     <w:tmpl w:val="D5245AC8"/>
@@ -4928,7 +4979,7 @@
       </w:pPr>
     </w:lvl>
   </w:abstractNum>
-  <w:abstractNum w:abstractNumId="20">
+  <w:abstractNum w:abstractNumId="22">
     <w:nsid w:val="50994E78"/>
     <w:multiLevelType w:val="hybridMultilevel"/>
     <w:tmpl w:val="BBA67E8A"/>
@@ -5017,7 +5068,7 @@
       </w:pPr>
     </w:lvl>
   </w:abstractNum>
-  <w:abstractNum w:abstractNumId="21">
+  <w:abstractNum w:abstractNumId="23">
     <w:nsid w:val="54F7429E"/>
     <w:multiLevelType w:val="hybridMultilevel"/>
     <w:tmpl w:val="B5BA4BDC"/>
@@ -5130,7 +5181,7 @@
       </w:rPr>
     </w:lvl>
   </w:abstractNum>
-  <w:abstractNum w:abstractNumId="22">
+  <w:abstractNum w:abstractNumId="24">
     <w:nsid w:val="5550222B"/>
     <w:multiLevelType w:val="hybridMultilevel"/>
     <w:tmpl w:val="68388F56"/>
@@ -5219,7 +5270,7 @@
       </w:pPr>
     </w:lvl>
   </w:abstractNum>
-  <w:abstractNum w:abstractNumId="23">
+  <w:abstractNum w:abstractNumId="25">
     <w:nsid w:val="589C27EC"/>
     <w:multiLevelType w:val="hybridMultilevel"/>
     <w:tmpl w:val="88942F98"/>
@@ -5332,7 +5383,7 @@
       </w:rPr>
     </w:lvl>
   </w:abstractNum>
-  <w:abstractNum w:abstractNumId="24">
+  <w:abstractNum w:abstractNumId="26">
     <w:nsid w:val="590F6B2C"/>
     <w:multiLevelType w:val="hybridMultilevel"/>
     <w:tmpl w:val="034A9110"/>
@@ -5418,7 +5469,7 @@
       </w:pPr>
     </w:lvl>
   </w:abstractNum>
-  <w:abstractNum w:abstractNumId="25">
+  <w:abstractNum w:abstractNumId="27">
     <w:nsid w:val="5A595C2A"/>
     <w:multiLevelType w:val="hybridMultilevel"/>
     <w:tmpl w:val="62F25A70"/>
@@ -5507,7 +5558,7 @@
       </w:pPr>
     </w:lvl>
   </w:abstractNum>
-  <w:abstractNum w:abstractNumId="26">
+  <w:abstractNum w:abstractNumId="28">
     <w:nsid w:val="708153A4"/>
     <w:multiLevelType w:val="hybridMultilevel"/>
     <w:tmpl w:val="48AEAEE4"/>
@@ -5596,7 +5647,7 @@
       </w:pPr>
     </w:lvl>
   </w:abstractNum>
-  <w:abstractNum w:abstractNumId="27">
+  <w:abstractNum w:abstractNumId="29">
     <w:nsid w:val="727F486B"/>
     <w:multiLevelType w:val="hybridMultilevel"/>
     <w:tmpl w:val="B0B0D786"/>
@@ -5685,7 +5736,7 @@
       </w:pPr>
     </w:lvl>
   </w:abstractNum>
-  <w:abstractNum w:abstractNumId="28">
+  <w:abstractNum w:abstractNumId="30">
     <w:nsid w:val="72D9354C"/>
     <w:multiLevelType w:val="hybridMultilevel"/>
     <w:tmpl w:val="854E74E4"/>
@@ -5771,7 +5822,7 @@
       </w:pPr>
     </w:lvl>
   </w:abstractNum>
-  <w:abstractNum w:abstractNumId="29">
+  <w:abstractNum w:abstractNumId="31">
     <w:nsid w:val="730B4255"/>
     <w:multiLevelType w:val="hybridMultilevel"/>
     <w:tmpl w:val="00D40090"/>
@@ -5857,7 +5908,7 @@
       </w:pPr>
     </w:lvl>
   </w:abstractNum>
-  <w:abstractNum w:abstractNumId="30">
+  <w:abstractNum w:abstractNumId="32">
     <w:nsid w:val="75301591"/>
     <w:multiLevelType w:val="hybridMultilevel"/>
     <w:tmpl w:val="29C0EF82"/>
@@ -5970,7 +6021,7 @@
       </w:rPr>
     </w:lvl>
   </w:abstractNum>
-  <w:abstractNum w:abstractNumId="31">
+  <w:abstractNum w:abstractNumId="33">
     <w:nsid w:val="76E90EF0"/>
     <w:multiLevelType w:val="hybridMultilevel"/>
     <w:tmpl w:val="61AA531E"/>
@@ -6083,7 +6134,7 @@
       </w:rPr>
     </w:lvl>
   </w:abstractNum>
-  <w:abstractNum w:abstractNumId="32">
+  <w:abstractNum w:abstractNumId="34">
     <w:nsid w:val="796916DF"/>
     <w:multiLevelType w:val="hybridMultilevel"/>
     <w:tmpl w:val="3158862E"/>
@@ -6227,13 +6278,13 @@
     <w:abstractNumId w:val="3"/>
   </w:num>
   <w:num w:numId="2">
-    <w:abstractNumId w:val="32"/>
+    <w:abstractNumId w:val="34"/>
   </w:num>
   <w:num w:numId="3">
-    <w:abstractNumId w:val="13"/>
+    <w:abstractNumId w:val="15"/>
   </w:num>
   <w:num w:numId="4">
-    <w:abstractNumId w:val="17"/>
+    <w:abstractNumId w:val="19"/>
   </w:num>
   <w:num w:numId="5">
     <w:abstractNumId w:val="0"/>
@@ -6242,31 +6293,31 @@
     <w:abstractNumId w:val="6"/>
   </w:num>
   <w:num w:numId="7">
-    <w:abstractNumId w:val="21"/>
+    <w:abstractNumId w:val="23"/>
   </w:num>
   <w:num w:numId="8">
-    <w:abstractNumId w:val="10"/>
+    <w:abstractNumId w:val="11"/>
   </w:num>
   <w:num w:numId="9">
     <w:abstractNumId w:val="4"/>
   </w:num>
   <w:num w:numId="10">
-    <w:abstractNumId w:val="31"/>
+    <w:abstractNumId w:val="33"/>
   </w:num>
   <w:num w:numId="11">
     <w:abstractNumId w:val="5"/>
   </w:num>
   <w:num w:numId="12">
-    <w:abstractNumId w:val="22"/>
+    <w:abstractNumId w:val="24"/>
   </w:num>
   <w:num w:numId="13">
-    <w:abstractNumId w:val="8"/>
+    <w:abstractNumId w:val="9"/>
   </w:num>
   <w:num w:numId="14">
-    <w:abstractNumId w:val="25"/>
+    <w:abstractNumId w:val="27"/>
   </w:num>
   <w:num w:numId="15">
-    <w:abstractNumId w:val="16"/>
+    <w:abstractNumId w:val="18"/>
   </w:num>
   <w:num w:numId="16">
     <w:abstractNumId w:val="1"/>
@@ -6275,52 +6326,58 @@
     <w:abstractNumId w:val="2"/>
   </w:num>
   <w:num w:numId="18">
-    <w:abstractNumId w:val="23"/>
+    <w:abstractNumId w:val="25"/>
   </w:num>
   <w:num w:numId="19">
-    <w:abstractNumId w:val="15"/>
+    <w:abstractNumId w:val="17"/>
   </w:num>
   <w:num w:numId="20">
+    <w:abstractNumId w:val="14"/>
+  </w:num>
+  <w:num w:numId="21">
+    <w:abstractNumId w:val="28"/>
+  </w:num>
+  <w:num w:numId="22">
+    <w:abstractNumId w:val="20"/>
+  </w:num>
+  <w:num w:numId="23">
+    <w:abstractNumId w:val="22"/>
+  </w:num>
+  <w:num w:numId="24">
+    <w:abstractNumId w:val="8"/>
+  </w:num>
+  <w:num w:numId="25">
+    <w:abstractNumId w:val="21"/>
+  </w:num>
+  <w:num w:numId="26">
+    <w:abstractNumId w:val="13"/>
+  </w:num>
+  <w:num w:numId="27">
+    <w:abstractNumId w:val="31"/>
+  </w:num>
+  <w:num w:numId="28">
+    <w:abstractNumId w:val="10"/>
+  </w:num>
+  <w:num w:numId="29">
+    <w:abstractNumId w:val="26"/>
+  </w:num>
+  <w:num w:numId="30">
+    <w:abstractNumId w:val="29"/>
+  </w:num>
+  <w:num w:numId="31">
+    <w:abstractNumId w:val="16"/>
+  </w:num>
+  <w:num w:numId="32">
+    <w:abstractNumId w:val="30"/>
+  </w:num>
+  <w:num w:numId="33">
+    <w:abstractNumId w:val="32"/>
+  </w:num>
+  <w:num w:numId="34">
     <w:abstractNumId w:val="12"/>
   </w:num>
-  <w:num w:numId="21">
-    <w:abstractNumId w:val="26"/>
-  </w:num>
-  <w:num w:numId="22">
-    <w:abstractNumId w:val="18"/>
-  </w:num>
-  <w:num w:numId="23">
-    <w:abstractNumId w:val="20"/>
-  </w:num>
-  <w:num w:numId="24">
+  <w:num w:numId="35">
     <w:abstractNumId w:val="7"/>
-  </w:num>
-  <w:num w:numId="25">
-    <w:abstractNumId w:val="19"/>
-  </w:num>
-  <w:num w:numId="26">
-    <w:abstractNumId w:val="11"/>
-  </w:num>
-  <w:num w:numId="27">
-    <w:abstractNumId w:val="29"/>
-  </w:num>
-  <w:num w:numId="28">
-    <w:abstractNumId w:val="9"/>
-  </w:num>
-  <w:num w:numId="29">
-    <w:abstractNumId w:val="24"/>
-  </w:num>
-  <w:num w:numId="30">
-    <w:abstractNumId w:val="27"/>
-  </w:num>
-  <w:num w:numId="31">
-    <w:abstractNumId w:val="14"/>
-  </w:num>
-  <w:num w:numId="32">
-    <w:abstractNumId w:val="28"/>
-  </w:num>
-  <w:num w:numId="33">
-    <w:abstractNumId w:val="30"/>
   </w:num>
 </w:numbering>
 </file>
@@ -7329,7 +7386,7 @@
 </file>
 
 <file path=customXml/itemProps1.xml><?xml version="1.0" encoding="utf-8"?>
-<ds:datastoreItem xmlns:ds="http://schemas.openxmlformats.org/officeDocument/2006/customXml" ds:itemID="{6B4FDB93-2ECA-4284-BF6F-6847F19BAA55}">
+<ds:datastoreItem xmlns:ds="http://schemas.openxmlformats.org/officeDocument/2006/customXml" ds:itemID="{5A7CC128-38C0-4876-9FE7-C7B14D63B07C}">
   <ds:schemaRefs>
     <ds:schemaRef ds:uri="http://schemas.openxmlformats.org/officeDocument/2006/bibliography"/>
   </ds:schemaRefs>

</xml_diff>